<commit_message>
add guide for tutorial B (ActInf SPM)
</commit_message>
<xml_diff>
--- a/CPCZurich2022_TutorialB_ActiveInferenceSPM_InstallationGuide.docx
+++ b/CPCZurich2022_TutorialB_ActiveInferenceSPM_InstallationGuide.docx
@@ -1,6 +1,6 @@
 
 <file path=word/document.xml><?xml version="1.0" encoding="utf-8"?>
-<w:document xmlns:wpc="http://schemas.microsoft.com/office/word/2010/wordprocessingCanvas" xmlns:cx="http://schemas.microsoft.com/office/drawing/2014/chartex" xmlns:cx1="http://schemas.microsoft.com/office/drawing/2015/9/8/chartex" xmlns:cx2="http://schemas.microsoft.com/office/drawing/2015/10/21/chartex" xmlns:cx3="http://schemas.microsoft.com/office/drawing/2016/5/9/chartex" xmlns:cx4="http://schemas.microsoft.com/office/drawing/2016/5/10/chartex" xmlns:cx5="http://schemas.microsoft.com/office/drawing/2016/5/11/chartex" xmlns:cx6="http://schemas.microsoft.com/office/drawing/2016/5/12/chartex" xmlns:cx7="http://schemas.microsoft.com/office/drawing/2016/5/13/chartex" xmlns:cx8="http://schemas.microsoft.com/office/drawing/2016/5/14/chartex" xmlns:mc="http://schemas.openxmlformats.org/markup-compatibility/2006" xmlns:aink="http://schemas.microsoft.com/office/drawing/2016/ink" xmlns:am3d="http://schemas.microsoft.com/office/drawing/2017/model3d" xmlns:o="urn:schemas-microsoft-com:office:office" xmlns:r="http://schemas.openxmlformats.org/officeDocument/2006/relationships" xmlns:m="http://schemas.openxmlformats.org/officeDocument/2006/math" xmlns:v="urn:schemas-microsoft-com:vml" xmlns:wp14="http://schemas.microsoft.com/office/word/2010/wordprocessingDrawing" xmlns:wp="http://schemas.openxmlformats.org/drawingml/2006/wordprocessingDrawing" xmlns:w10="urn:schemas-microsoft-com:office:word" xmlns:w="http://schemas.openxmlformats.org/wordprocessingml/2006/main" xmlns:w14="http://schemas.microsoft.com/office/word/2010/wordml" xmlns:w15="http://schemas.microsoft.com/office/word/2012/wordml" xmlns:w16cex="http://schemas.microsoft.com/office/word/2018/wordml/cex" xmlns:w16cid="http://schemas.microsoft.com/office/word/2016/wordml/cid" xmlns:w16="http://schemas.microsoft.com/office/word/2018/wordml" xmlns:w16se="http://schemas.microsoft.com/office/word/2015/wordml/symex" xmlns:wpg="http://schemas.microsoft.com/office/word/2010/wordprocessingGroup" xmlns:wpi="http://schemas.microsoft.com/office/word/2010/wordprocessingInk" xmlns:wne="http://schemas.microsoft.com/office/word/2006/wordml" xmlns:wps="http://schemas.microsoft.com/office/word/2010/wordprocessingShape" mc:Ignorable="w14 w15 w16se w16cid w16 w16cex wp14">
+<w:document xmlns:wpc="http://schemas.microsoft.com/office/word/2010/wordprocessingCanvas" xmlns:cx="http://schemas.microsoft.com/office/drawing/2014/chartex" xmlns:cx1="http://schemas.microsoft.com/office/drawing/2015/9/8/chartex" xmlns:cx2="http://schemas.microsoft.com/office/drawing/2015/10/21/chartex" xmlns:cx3="http://schemas.microsoft.com/office/drawing/2016/5/9/chartex" xmlns:cx4="http://schemas.microsoft.com/office/drawing/2016/5/10/chartex" xmlns:cx5="http://schemas.microsoft.com/office/drawing/2016/5/11/chartex" xmlns:cx6="http://schemas.microsoft.com/office/drawing/2016/5/12/chartex" xmlns:cx7="http://schemas.microsoft.com/office/drawing/2016/5/13/chartex" xmlns:cx8="http://schemas.microsoft.com/office/drawing/2016/5/14/chartex" xmlns:mc="http://schemas.openxmlformats.org/markup-compatibility/2006" xmlns:aink="http://schemas.microsoft.com/office/drawing/2016/ink" xmlns:am3d="http://schemas.microsoft.com/office/drawing/2017/model3d" xmlns:o="urn:schemas-microsoft-com:office:office" xmlns:oel="http://schemas.microsoft.com/office/2019/extlst" xmlns:r="http://schemas.openxmlformats.org/officeDocument/2006/relationships" xmlns:m="http://schemas.openxmlformats.org/officeDocument/2006/math" xmlns:v="urn:schemas-microsoft-com:vml" xmlns:wp14="http://schemas.microsoft.com/office/word/2010/wordprocessingDrawing" xmlns:wp="http://schemas.openxmlformats.org/drawingml/2006/wordprocessingDrawing" xmlns:w10="urn:schemas-microsoft-com:office:word" xmlns:w="http://schemas.openxmlformats.org/wordprocessingml/2006/main" xmlns:w14="http://schemas.microsoft.com/office/word/2010/wordml" xmlns:w15="http://schemas.microsoft.com/office/word/2012/wordml" xmlns:w16cex="http://schemas.microsoft.com/office/word/2018/wordml/cex" xmlns:w16cid="http://schemas.microsoft.com/office/word/2016/wordml/cid" xmlns:w16="http://schemas.microsoft.com/office/word/2018/wordml" xmlns:w16sdtdh="http://schemas.microsoft.com/office/word/2020/wordml/sdtdatahash" xmlns:w16se="http://schemas.microsoft.com/office/word/2015/wordml/symex" xmlns:wpg="http://schemas.microsoft.com/office/word/2010/wordprocessingGroup" xmlns:wpi="http://schemas.microsoft.com/office/word/2010/wordprocessingInk" xmlns:wne="http://schemas.microsoft.com/office/word/2006/wordml" xmlns:wps="http://schemas.microsoft.com/office/word/2010/wordprocessingShape" mc:Ignorable="w14 w15 w16se w16cid w16 w16cex w16sdtdh wp14">
   <w:body>
     <w:p>
       <w:pPr>
@@ -29,7 +29,16 @@
           <w:sz w:val="28"/>
           <w:szCs w:val="28"/>
         </w:rPr>
-        <w:t>20</w:t>
+        <w:t>2</w:t>
+      </w:r>
+      <w:r>
+        <w:rPr>
+          <w:rFonts w:ascii="Helvetica Light" w:hAnsi="Helvetica Light"/>
+          <w:b/>
+          <w:sz w:val="28"/>
+          <w:szCs w:val="28"/>
+        </w:rPr>
+        <w:t>2</w:t>
       </w:r>
       <w:r>
         <w:rPr>
@@ -58,37 +67,7 @@
           <w:sz w:val="28"/>
           <w:szCs w:val="28"/>
         </w:rPr>
-        <w:t>Tutorial</w:t>
-      </w:r>
-      <w:r>
-        <w:rPr>
-          <w:rFonts w:ascii="Helvetica Light" w:hAnsi="Helvetica Light"/>
-          <w:b/>
-          <w:bCs/>
-          <w:sz w:val="28"/>
-          <w:szCs w:val="28"/>
-        </w:rPr>
-        <w:t xml:space="preserve"> </w:t>
-      </w:r>
-      <w:r>
-        <w:rPr>
-          <w:rFonts w:ascii="Helvetica Light" w:hAnsi="Helvetica Light"/>
-          <w:b/>
-          <w:bCs/>
-          <w:sz w:val="28"/>
-          <w:szCs w:val="28"/>
-        </w:rPr>
-        <w:t>B</w:t>
-      </w:r>
-      <w:r>
-        <w:rPr>
-          <w:rFonts w:ascii="Helvetica Light" w:hAnsi="Helvetica Light"/>
-          <w:b/>
-          <w:bCs/>
-          <w:sz w:val="28"/>
-          <w:szCs w:val="28"/>
-        </w:rPr>
-        <w:t xml:space="preserve"> </w:t>
+        <w:t xml:space="preserve">Tutorial </w:t>
       </w:r>
       <w:r>
         <w:rPr>
@@ -109,6 +88,16 @@
         </w:rPr>
         <w:t>Active Inference</w:t>
       </w:r>
+      <w:r>
+        <w:rPr>
+          <w:rFonts w:ascii="Helvetica Light" w:hAnsi="Helvetica Light"/>
+          <w:b/>
+          <w:color w:val="0070C0"/>
+          <w:sz w:val="28"/>
+          <w:szCs w:val="28"/>
+        </w:rPr>
+        <w:t xml:space="preserve"> with SPM</w:t>
+      </w:r>
     </w:p>
     <w:p>
       <w:pPr>
@@ -170,7 +159,7 @@
           <w:rFonts w:ascii="Helvetica Light" w:hAnsi="Helvetica Light"/>
           <w:lang w:val="en-US"/>
         </w:rPr>
-        <w:t>Thomas Parr</w:t>
+        <w:t>Ryan Smith</w:t>
       </w:r>
       <w:r>
         <w:rPr>
@@ -186,47 +175,23 @@
             <w:rFonts w:ascii="Helvetica Light" w:hAnsi="Helvetica Light"/>
             <w:lang w:val="en-US"/>
           </w:rPr>
-          <w:t>thomas.parr.12@ucl.ac.uk</w:t>
+          <w:t>rsmith@</w:t>
         </w:r>
-      </w:hyperlink>
-      <w:r>
-        <w:rPr>
-          <w:rFonts w:ascii="Helvetica Light" w:hAnsi="Helvetica Light"/>
-          <w:lang w:val="en-US"/>
-        </w:rPr>
-        <w:t>)</w:t>
-      </w:r>
-      <w:r>
-        <w:rPr>
-          <w:rFonts w:ascii="Helvetica Light" w:hAnsi="Helvetica Light"/>
-          <w:lang w:val="en-US"/>
-        </w:rPr>
-        <w:t xml:space="preserve">, Philipp </w:t>
-      </w:r>
-      <w:proofErr w:type="spellStart"/>
-      <w:r>
-        <w:rPr>
-          <w:rFonts w:ascii="Helvetica Light" w:hAnsi="Helvetica Light"/>
-          <w:lang w:val="en-US"/>
-        </w:rPr>
-        <w:t>Schwartenbeck</w:t>
-      </w:r>
-      <w:proofErr w:type="spellEnd"/>
-      <w:r>
-        <w:rPr>
-          <w:rFonts w:ascii="Helvetica Light" w:hAnsi="Helvetica Light"/>
-          <w:lang w:val="en-US"/>
-        </w:rPr>
-        <w:t xml:space="preserve"> (</w:t>
-      </w:r>
-      <w:hyperlink r:id="rId6" w:history="1">
         <w:r>
           <w:rPr>
             <w:rStyle w:val="Hyperlink"/>
             <w:rFonts w:ascii="Helvetica Light" w:hAnsi="Helvetica Light"/>
             <w:lang w:val="en-US"/>
           </w:rPr>
-          <w:t>philipp.schwartenbeck.12@alumni.ucl.ac.uk</w:t>
+          <w:t>l</w:t>
+        </w:r>
+        <w:r>
+          <w:rPr>
+            <w:rStyle w:val="Hyperlink"/>
+            <w:rFonts w:ascii="Helvetica Light" w:hAnsi="Helvetica Light"/>
+            <w:lang w:val="en-US"/>
+          </w:rPr>
+          <w:t>aureateinstitute.org</w:t>
         </w:r>
       </w:hyperlink>
       <w:r>
@@ -234,108 +199,119 @@
           <w:rFonts w:ascii="Helvetica Light" w:hAnsi="Helvetica Light"/>
           <w:lang w:val="en-US"/>
         </w:rPr>
-        <w:t xml:space="preserve">). </w:t>
-      </w:r>
-      <w:proofErr w:type="spellStart"/>
+        <w:t>)</w:t>
+      </w:r>
+      <w:r>
+        <w:rPr>
+          <w:rFonts w:ascii="Helvetica Light" w:hAnsi="Helvetica Light"/>
+          <w:lang w:val="en-US"/>
+        </w:rPr>
+        <w:t xml:space="preserve">, </w:t>
+      </w:r>
+      <w:r>
+        <w:rPr>
+          <w:rFonts w:ascii="Helvetica Light" w:hAnsi="Helvetica Light"/>
+          <w:lang w:val="en-US"/>
+        </w:rPr>
+        <w:t>Christopher Whyte</w:t>
+      </w:r>
+      <w:r>
+        <w:rPr>
+          <w:rFonts w:ascii="Helvetica Light" w:hAnsi="Helvetica Light"/>
+          <w:lang w:val="en-US"/>
+        </w:rPr>
+        <w:t xml:space="preserve"> (</w:t>
+      </w:r>
+      <w:hyperlink r:id="rId6" w:history="1">
+        <w:r>
+          <w:rPr>
+            <w:rStyle w:val="Hyperlink"/>
+            <w:rFonts w:ascii="Helvetica Light" w:hAnsi="Helvetica Light"/>
+          </w:rPr>
+          <w:t>christopherjackwhyte</w:t>
+        </w:r>
+        <w:r>
+          <w:rPr>
+            <w:rStyle w:val="Hyperlink"/>
+            <w:rFonts w:ascii="Helvetica Light" w:hAnsi="Helvetica Light"/>
+            <w:lang w:val="en-US"/>
+          </w:rPr>
+          <w:t>@</w:t>
+        </w:r>
+        <w:r>
+          <w:rPr>
+            <w:rStyle w:val="Hyperlink"/>
+            <w:rFonts w:ascii="Helvetica Light" w:hAnsi="Helvetica Light"/>
+          </w:rPr>
+          <w:t>gmail.com</w:t>
+        </w:r>
+      </w:hyperlink>
+      <w:r>
+        <w:rPr>
+          <w:rFonts w:ascii="Helvetica Light" w:hAnsi="Helvetica Light"/>
+          <w:lang w:val="en-US"/>
+        </w:rPr>
+        <w:t>)</w:t>
+      </w:r>
+      <w:r>
+        <w:rPr>
+          <w:rFonts w:ascii="Helvetica Light" w:hAnsi="Helvetica Light"/>
+          <w:lang w:val="en-US"/>
+        </w:rPr>
+        <w:t>, and Rowan Hodson (</w:t>
+      </w:r>
+      <w:hyperlink r:id="rId7" w:history="1">
+        <w:r>
+          <w:rPr>
+            <w:rStyle w:val="Hyperlink"/>
+            <w:rFonts w:ascii="Helvetica Light" w:hAnsi="Helvetica Light"/>
+            <w:lang w:val="en-US"/>
+          </w:rPr>
+          <w:t>rhodson</w:t>
+        </w:r>
+        <w:r>
+          <w:rPr>
+            <w:rStyle w:val="Hyperlink"/>
+            <w:rFonts w:ascii="Helvetica Light" w:hAnsi="Helvetica Light"/>
+            <w:lang w:val="en-US"/>
+          </w:rPr>
+          <w:t>@laureateinstitute.org</w:t>
+        </w:r>
+      </w:hyperlink>
+      <w:r>
+        <w:rPr>
+          <w:rFonts w:ascii="Helvetica Light" w:hAnsi="Helvetica Light"/>
+          <w:lang w:val="en-US"/>
+        </w:rPr>
+        <w:t>)</w:t>
+      </w:r>
+      <w:r>
+        <w:rPr>
+          <w:rFonts w:ascii="Helvetica Light" w:hAnsi="Helvetica Light"/>
+          <w:lang w:val="en-US"/>
+        </w:rPr>
+        <w:t xml:space="preserve">. </w:t>
+      </w:r>
       <w:r>
         <w:rPr>
           <w:rFonts w:ascii="Helvetica Light" w:hAnsi="Helvetica Light"/>
           <w:lang w:val="de-CH"/>
         </w:rPr>
-        <w:t>Computational</w:t>
-      </w:r>
-      <w:proofErr w:type="spellEnd"/>
+        <w:t>Computational Psychiatry Course 202</w:t>
+      </w:r>
       <w:r>
         <w:rPr>
           <w:rFonts w:ascii="Helvetica Light" w:hAnsi="Helvetica Light"/>
           <w:lang w:val="de-CH"/>
         </w:rPr>
-        <w:t xml:space="preserve"> </w:t>
-      </w:r>
-      <w:proofErr w:type="spellStart"/>
+        <w:t>2</w:t>
+      </w:r>
       <w:r>
         <w:rPr>
           <w:rFonts w:ascii="Helvetica Light" w:hAnsi="Helvetica Light"/>
           <w:lang w:val="de-CH"/>
         </w:rPr>
-        <w:t>Psychiatry</w:t>
-      </w:r>
-      <w:proofErr w:type="spellEnd"/>
-      <w:r>
-        <w:rPr>
-          <w:rFonts w:ascii="Helvetica Light" w:hAnsi="Helvetica Light"/>
-          <w:lang w:val="de-CH"/>
-        </w:rPr>
-        <w:t xml:space="preserve"> Course 2020, </w:t>
-      </w:r>
-      <w:proofErr w:type="spellStart"/>
-      <w:r>
-        <w:rPr>
-          <w:rFonts w:ascii="Helvetica Light" w:hAnsi="Helvetica Light"/>
-          <w:lang w:val="de-CH"/>
-        </w:rPr>
-        <w:t>Zurich</w:t>
-      </w:r>
-      <w:proofErr w:type="spellEnd"/>
-      <w:r>
-        <w:rPr>
-          <w:rFonts w:ascii="Helvetica Light" w:hAnsi="Helvetica Light"/>
-          <w:lang w:val="de-CH"/>
-        </w:rPr>
-        <w:t xml:space="preserve">, </w:t>
-      </w:r>
-      <w:proofErr w:type="spellStart"/>
-      <w:r>
-        <w:rPr>
-          <w:rFonts w:ascii="Helvetica Light" w:hAnsi="Helvetica Light"/>
-          <w:lang w:val="de-CH"/>
-        </w:rPr>
-        <w:t>Switzerland</w:t>
-      </w:r>
-      <w:proofErr w:type="spellEnd"/>
-      <w:r>
-        <w:rPr>
-          <w:rFonts w:ascii="Helvetica Light" w:hAnsi="Helvetica Light"/>
-          <w:lang w:val="de-CH"/>
-        </w:rPr>
-        <w:t xml:space="preserve">. </w:t>
-      </w:r>
-    </w:p>
-    <w:p>
-      <w:pPr>
-        <w:spacing w:beforeLines="20" w:before="48" w:afterLines="20" w:after="48" w:line="360" w:lineRule="auto"/>
-        <w:jc w:val="both"/>
-        <w:rPr>
-          <w:rFonts w:ascii="Helvetica Light" w:hAnsi="Helvetica Light"/>
-        </w:rPr>
-      </w:pPr>
-      <w:r>
-        <w:rPr>
-          <w:rFonts w:ascii="Helvetica Light" w:hAnsi="Helvetica Light"/>
-          <w:b/>
-          <w:bCs/>
-        </w:rPr>
-        <w:t>Revision and testing</w:t>
-      </w:r>
-      <w:r>
-        <w:rPr>
-          <w:rFonts w:ascii="Helvetica Light" w:hAnsi="Helvetica Light"/>
-        </w:rPr>
-        <w:t>: Inês Pereira (</w:t>
-      </w:r>
-      <w:r>
-        <w:rPr>
-          <w:rFonts w:ascii="Helvetica Light" w:hAnsi="Helvetica Light"/>
-          <w:color w:val="0070C0"/>
-          <w:u w:val="single"/>
-        </w:rPr>
-        <w:t>pereira@biomed.ee.ethz.ch</w:t>
-      </w:r>
-      <w:r>
-        <w:rPr>
-          <w:rFonts w:ascii="Helvetica Light" w:hAnsi="Helvetica Light"/>
-        </w:rPr>
-        <w:t>)</w:t>
+        <w:t xml:space="preserve">, Zurich, Switzerland. </w:t>
       </w:r>
     </w:p>
     <w:p>
@@ -394,38 +370,6 @@
           <w:lang w:val="en-US"/>
         </w:rPr>
         <w:t xml:space="preserve"> </w:t>
-      </w:r>
-      <w:hyperlink r:id="rId7" w:history="1">
-        <w:r>
-          <w:rPr>
-            <w:rStyle w:val="Hyperlink"/>
-            <w:rFonts w:ascii="Helvetica Neue Light" w:hAnsi="Helvetica Neue Light"/>
-            <w:lang w:val="en-US"/>
-          </w:rPr>
-          <w:t>https://www.mathworks.com/products/get-matlab.html</w:t>
-        </w:r>
-      </w:hyperlink>
-    </w:p>
-    <w:p>
-      <w:pPr>
-        <w:pStyle w:val="ListParagraph"/>
-        <w:numPr>
-          <w:ilvl w:val="0"/>
-          <w:numId w:val="1"/>
-        </w:numPr>
-        <w:spacing w:line="360" w:lineRule="auto"/>
-        <w:jc w:val="both"/>
-        <w:rPr>
-          <w:rFonts w:ascii="Helvetica Neue Light" w:hAnsi="Helvetica Neue Light"/>
-          <w:lang w:val="en-US"/>
-        </w:rPr>
-      </w:pPr>
-      <w:r>
-        <w:rPr>
-          <w:rFonts w:ascii="Helvetica Neue Light" w:hAnsi="Helvetica Neue Light"/>
-          <w:lang w:val="en-US"/>
-        </w:rPr>
-        <w:t>Download SPM 12 (</w:t>
       </w:r>
       <w:hyperlink r:id="rId8" w:history="1">
         <w:r>
@@ -434,7 +378,7 @@
             <w:rFonts w:ascii="Helvetica Neue Light" w:hAnsi="Helvetica Neue Light"/>
             <w:lang w:val="en-US"/>
           </w:rPr>
-          <w:t>https://www.</w:t>
+          <w:t>https://www.mathworks.com/</w:t>
         </w:r>
         <w:r>
           <w:rPr>
@@ -442,7 +386,7 @@
             <w:rFonts w:ascii="Helvetica Neue Light" w:hAnsi="Helvetica Neue Light"/>
             <w:lang w:val="en-US"/>
           </w:rPr>
-          <w:t>f</w:t>
+          <w:t>p</w:t>
         </w:r>
         <w:r>
           <w:rPr>
@@ -450,7 +394,55 @@
             <w:rFonts w:ascii="Helvetica Neue Light" w:hAnsi="Helvetica Neue Light"/>
             <w:lang w:val="en-US"/>
           </w:rPr>
-          <w:t>il.ion.ucl.ac.uk/spm/software/download/</w:t>
+          <w:t>roducts/get-matlab.html</w:t>
+        </w:r>
+      </w:hyperlink>
+    </w:p>
+    <w:p>
+      <w:pPr>
+        <w:pStyle w:val="ListParagraph"/>
+        <w:numPr>
+          <w:ilvl w:val="0"/>
+          <w:numId w:val="1"/>
+        </w:numPr>
+        <w:spacing w:line="360" w:lineRule="auto"/>
+        <w:jc w:val="both"/>
+        <w:rPr>
+          <w:rFonts w:ascii="Helvetica Neue Light" w:hAnsi="Helvetica Neue Light"/>
+          <w:lang w:val="en-US"/>
+        </w:rPr>
+      </w:pPr>
+      <w:r>
+        <w:rPr>
+          <w:rFonts w:ascii="Helvetica Neue Light" w:hAnsi="Helvetica Neue Light"/>
+          <w:lang w:val="en-US"/>
+        </w:rPr>
+        <w:t>Download SPM 12 (</w:t>
+      </w:r>
+      <w:hyperlink r:id="rId9" w:history="1">
+        <w:r>
+          <w:rPr>
+            <w:rStyle w:val="Hyperlink"/>
+            <w:rFonts w:ascii="Helvetica Neue Light" w:hAnsi="Helvetica Neue Light"/>
+            <w:lang w:val="en-US"/>
+          </w:rPr>
+          <w:t>https://www</w:t>
+        </w:r>
+        <w:r>
+          <w:rPr>
+            <w:rStyle w:val="Hyperlink"/>
+            <w:rFonts w:ascii="Helvetica Neue Light" w:hAnsi="Helvetica Neue Light"/>
+            <w:lang w:val="en-US"/>
+          </w:rPr>
+          <w:t>.</w:t>
+        </w:r>
+        <w:r>
+          <w:rPr>
+            <w:rStyle w:val="Hyperlink"/>
+            <w:rFonts w:ascii="Helvetica Neue Light" w:hAnsi="Helvetica Neue Light"/>
+            <w:lang w:val="en-US"/>
+          </w:rPr>
+          <w:t>fil.ion.ucl.ac.uk/spm/software/download/</w:t>
         </w:r>
       </w:hyperlink>
       <w:r>
@@ -578,7 +570,7 @@
                     <pic:cNvPicPr/>
                   </pic:nvPicPr>
                   <pic:blipFill>
-                    <a:blip r:embed="rId9" cstate="print">
+                    <a:blip r:embed="rId10" cstate="print">
                       <a:extLst>
                         <a:ext uri="{28A0092B-C50C-407E-A947-70E740481C1C}">
                           <a14:useLocalDpi xmlns:a14="http://schemas.microsoft.com/office/drawing/2010/main" val="0"/>
@@ -740,7 +732,7 @@
                     </pic:cNvPicPr>
                   </pic:nvPicPr>
                   <pic:blipFill>
-                    <a:blip r:embed="rId10">
+                    <a:blip r:embed="rId11">
                       <a:extLst>
                         <a:ext uri="{28A0092B-C50C-407E-A947-70E740481C1C}">
                           <a14:useLocalDpi xmlns:a14="http://schemas.microsoft.com/office/drawing/2010/main" val="0"/>
@@ -892,7 +884,7 @@
                     </pic:cNvPicPr>
                   </pic:nvPicPr>
                   <pic:blipFill>
-                    <a:blip r:embed="rId11">
+                    <a:blip r:embed="rId12">
                       <a:extLst>
                         <a:ext uri="{28A0092B-C50C-407E-A947-70E740481C1C}">
                           <a14:useLocalDpi xmlns:a14="http://schemas.microsoft.com/office/drawing/2010/main" val="0"/>
@@ -1116,7 +1108,7 @@
                     </pic:cNvPicPr>
                   </pic:nvPicPr>
                   <pic:blipFill>
-                    <a:blip r:embed="rId12" cstate="print">
+                    <a:blip r:embed="rId13" cstate="print">
                       <a:extLst>
                         <a:ext uri="{28A0092B-C50C-407E-A947-70E740481C1C}">
                           <a14:useLocalDpi xmlns:a14="http://schemas.microsoft.com/office/drawing/2010/main" val="0"/>
@@ -1256,7 +1248,7 @@
                     </pic:cNvPicPr>
                   </pic:nvPicPr>
                   <pic:blipFill>
-                    <a:blip r:embed="rId13" cstate="print">
+                    <a:blip r:embed="rId14" cstate="print">
                       <a:extLst>
                         <a:ext uri="{28A0092B-C50C-407E-A947-70E740481C1C}">
                           <a14:useLocalDpi xmlns:a14="http://schemas.microsoft.com/office/drawing/2010/main" val="0"/>
@@ -1420,7 +1412,7 @@
                     <pic:cNvPicPr/>
                   </pic:nvPicPr>
                   <pic:blipFill>
-                    <a:blip r:embed="rId14">
+                    <a:blip r:embed="rId15">
                       <a:extLst>
                         <a:ext uri="{28A0092B-C50C-407E-A947-70E740481C1C}">
                           <a14:useLocalDpi xmlns:a14="http://schemas.microsoft.com/office/drawing/2010/main" val="0"/>
@@ -1491,47 +1483,57 @@
           <w:rFonts w:ascii="Helvetica Light" w:hAnsi="Helvetica Light"/>
           <w:b/>
         </w:rPr>
-        <w:t xml:space="preserve">Inês </w:t>
-      </w:r>
-      <w:r>
-        <w:rPr>
-          <w:rFonts w:ascii="Helvetica Light" w:hAnsi="Helvetica Light"/>
-        </w:rPr>
-        <w:t>will be monitoring the channel and providing support. In addition, g</w:t>
-      </w:r>
-      <w:proofErr w:type="spellStart"/>
-      <w:r>
-        <w:rPr>
-          <w:rFonts w:ascii="Helvetica Light" w:hAnsi="Helvetica Light"/>
-          <w:lang w:val="en-US"/>
-        </w:rPr>
-        <w:t>iven</w:t>
-      </w:r>
-      <w:proofErr w:type="spellEnd"/>
-      <w:r>
-        <w:rPr>
-          <w:rFonts w:ascii="Helvetica Light" w:hAnsi="Helvetica Light"/>
-          <w:lang w:val="en-US"/>
-        </w:rPr>
-        <w:t xml:space="preserve"> the increased volume of attendees this year, </w:t>
-      </w:r>
-      <w:r>
-        <w:rPr>
-          <w:rFonts w:ascii="Helvetica Light" w:hAnsi="Helvetica Light"/>
-          <w:lang w:val="en-US"/>
-        </w:rPr>
-        <w:t>we would be really grateful if you could</w:t>
-      </w:r>
-      <w:r>
-        <w:rPr>
-          <w:rFonts w:ascii="Helvetica Light" w:hAnsi="Helvetica Light"/>
-          <w:lang w:val="en-US"/>
+        <w:t>Christopher and Rowan</w:t>
+      </w:r>
+      <w:r>
+        <w:rPr>
+          <w:rFonts w:ascii="Helvetica Light" w:hAnsi="Helvetica Light"/>
+          <w:b/>
         </w:rPr>
         <w:t xml:space="preserve"> </w:t>
       </w:r>
       <w:r>
         <w:rPr>
           <w:rFonts w:ascii="Helvetica Light" w:hAnsi="Helvetica Light"/>
+        </w:rPr>
+        <w:t>will be monitoring the channel and providing support. In addition</w:t>
+      </w:r>
+      <w:r>
+        <w:rPr>
+          <w:rFonts w:ascii="Helvetica Light" w:hAnsi="Helvetica Light"/>
+          <w:lang w:val="en-US"/>
+        </w:rPr>
+        <w:t xml:space="preserve">, if you </w:t>
+      </w:r>
+      <w:r>
+        <w:rPr>
+          <w:rFonts w:ascii="Helvetica Light" w:hAnsi="Helvetica Light"/>
+        </w:rPr>
+        <w:t xml:space="preserve">come across a </w:t>
+      </w:r>
+      <w:proofErr w:type="gramStart"/>
+      <w:r>
+        <w:rPr>
+          <w:rFonts w:ascii="Helvetica Light" w:hAnsi="Helvetica Light"/>
+        </w:rPr>
+        <w:t>problem</w:t>
+      </w:r>
+      <w:proofErr w:type="gramEnd"/>
+      <w:r>
+        <w:rPr>
+          <w:rFonts w:ascii="Helvetica Light" w:hAnsi="Helvetica Light"/>
+        </w:rPr>
+        <w:t xml:space="preserve"> you know and have solved</w:t>
+      </w:r>
+      <w:r>
+        <w:rPr>
+          <w:rFonts w:ascii="Helvetica Light" w:hAnsi="Helvetica Light"/>
+        </w:rPr>
+        <w:t xml:space="preserve">, it would be great if you’d be willing to </w:t>
+      </w:r>
+      <w:r>
+        <w:rPr>
+          <w:rFonts w:ascii="Helvetica Light" w:hAnsi="Helvetica Light"/>
           <w:lang w:val="en-US"/>
         </w:rPr>
         <w:t>assist</w:t>
@@ -1541,40 +1543,72 @@
           <w:rFonts w:ascii="Helvetica Light" w:hAnsi="Helvetica Light"/>
           <w:lang w:val="en-US"/>
         </w:rPr>
-        <w:t xml:space="preserve"> us by answering queries on Slack yourself if you </w:t>
-      </w:r>
-      <w:r>
-        <w:rPr>
-          <w:rFonts w:ascii="Helvetica Light" w:hAnsi="Helvetica Light"/>
-        </w:rPr>
-        <w:t>come across a problem you know and have solved.</w:t>
-      </w:r>
-    </w:p>
-    <w:p>
-      <w:pPr>
-        <w:spacing w:line="360" w:lineRule="auto"/>
-        <w:jc w:val="both"/>
-        <w:rPr>
-          <w:rFonts w:ascii="Helvetica Light" w:hAnsi="Helvetica Light"/>
-        </w:rPr>
-      </w:pPr>
-      <w:r>
-        <w:rPr>
-          <w:rFonts w:ascii="Helvetica Light" w:hAnsi="Helvetica Light"/>
-        </w:rPr>
-        <w:t>For those who need more personalized help, Inês will be offering support via Zoom on Thursday the 10</w:t>
-      </w:r>
-      <w:r>
-        <w:rPr>
-          <w:rFonts w:ascii="Helvetica Light" w:hAnsi="Helvetica Light"/>
-        </w:rPr>
-        <w:t>th</w:t>
-      </w:r>
-      <w:r>
-        <w:rPr>
-          <w:rFonts w:ascii="Helvetica Light" w:hAnsi="Helvetica Light"/>
-        </w:rPr>
-        <w:t xml:space="preserve"> of September, after the course. More information on how to sign up will follow.</w:t>
+        <w:t xml:space="preserve"> by answering queries on Slack yourself</w:t>
+      </w:r>
+      <w:r>
+        <w:rPr>
+          <w:rFonts w:ascii="Helvetica Light" w:hAnsi="Helvetica Light"/>
+        </w:rPr>
+        <w:t>.</w:t>
+      </w:r>
+    </w:p>
+    <w:p>
+      <w:pPr>
+        <w:spacing w:line="360" w:lineRule="auto"/>
+        <w:jc w:val="both"/>
+        <w:rPr>
+          <w:rFonts w:ascii="Helvetica Light" w:hAnsi="Helvetica Light"/>
+        </w:rPr>
+      </w:pPr>
+      <w:r>
+        <w:rPr>
+          <w:rFonts w:ascii="Helvetica Light" w:hAnsi="Helvetica Light"/>
+        </w:rPr>
+        <w:t xml:space="preserve">For those who need more personalized help, </w:t>
+      </w:r>
+      <w:r>
+        <w:rPr>
+          <w:rFonts w:ascii="Helvetica Light" w:hAnsi="Helvetica Light"/>
+          <w:b/>
+        </w:rPr>
+        <w:t>Christopher and Rowan</w:t>
+      </w:r>
+      <w:r>
+        <w:rPr>
+          <w:rFonts w:ascii="Helvetica Light" w:hAnsi="Helvetica Light"/>
+          <w:b/>
+        </w:rPr>
+        <w:t xml:space="preserve"> </w:t>
+      </w:r>
+      <w:r>
+        <w:rPr>
+          <w:rFonts w:ascii="Helvetica Light" w:hAnsi="Helvetica Light"/>
+        </w:rPr>
+        <w:t>will be</w:t>
+      </w:r>
+      <w:r>
+        <w:rPr>
+          <w:rFonts w:ascii="Helvetica Light" w:hAnsi="Helvetica Light"/>
+        </w:rPr>
+        <w:t xml:space="preserve"> available to</w:t>
+      </w:r>
+      <w:r>
+        <w:rPr>
+          <w:rFonts w:ascii="Helvetica Light" w:hAnsi="Helvetica Light"/>
+        </w:rPr>
+        <w:t xml:space="preserve"> offer support via Zoom </w:t>
+      </w:r>
+      <w:r>
+        <w:rPr>
+          <w:rFonts w:ascii="Helvetica Light" w:hAnsi="Helvetica Light"/>
+        </w:rPr>
+        <w:t>upon request</w:t>
+      </w:r>
+      <w:r>
+        <w:rPr>
+          <w:rFonts w:ascii="Helvetica Light" w:hAnsi="Helvetica Light"/>
+        </w:rPr>
+        <w:t xml:space="preserve"> after the course. </w:t>
       </w:r>
     </w:p>
     <w:p>
@@ -1725,37 +1759,25 @@
         <w:rPr>
           <w:rFonts w:ascii="Consolas" w:hAnsi="Consolas" w:cs="Consolas"/>
         </w:rPr>
-        <w:t>spm12</w:t>
+        <w:t xml:space="preserve">spm12 </w:t>
+      </w:r>
+      <w:r>
+        <w:rPr>
+          <w:rFonts w:ascii="Helvetica Light" w:hAnsi="Helvetica Light"/>
+        </w:rPr>
+        <w:t>folder.</w:t>
+      </w:r>
+      <w:r>
+        <w:rPr>
+          <w:rFonts w:ascii="Helvetica Light" w:hAnsi="Helvetica Light"/>
+        </w:rPr>
+        <w:t xml:space="preserve"> In the following example, the </w:t>
       </w:r>
       <w:r>
         <w:rPr>
           <w:rFonts w:ascii="Consolas" w:hAnsi="Consolas" w:cs="Consolas"/>
         </w:rPr>
-        <w:t xml:space="preserve"> </w:t>
-      </w:r>
-      <w:r>
-        <w:rPr>
-          <w:rFonts w:ascii="Helvetica Light" w:hAnsi="Helvetica Light"/>
-        </w:rPr>
-        <w:t>folder.</w:t>
-      </w:r>
-      <w:r>
-        <w:rPr>
-          <w:rFonts w:ascii="Helvetica Light" w:hAnsi="Helvetica Light"/>
-        </w:rPr>
-        <w:t xml:space="preserve"> In the following example, the </w:t>
-      </w:r>
-      <w:r>
-        <w:rPr>
-          <w:rFonts w:ascii="Consolas" w:hAnsi="Consolas" w:cs="Consolas"/>
-        </w:rPr>
-        <w:t>spm12</w:t>
-      </w:r>
-      <w:r>
-        <w:rPr>
-          <w:rFonts w:ascii="Consolas" w:hAnsi="Consolas" w:cs="Consolas"/>
-        </w:rPr>
-        <w:t xml:space="preserve"> </w:t>
+        <w:t xml:space="preserve">spm12 </w:t>
       </w:r>
       <w:r>
         <w:rPr>
@@ -1842,7 +1864,7 @@
                             </pic:cNvPicPr>
                           </pic:nvPicPr>
                           <pic:blipFill rotWithShape="1">
-                            <a:blip r:embed="rId15">
+                            <a:blip r:embed="rId16">
                               <a:extLst>
                                 <a:ext uri="{28A0092B-C50C-407E-A947-70E740481C1C}">
                                   <a14:useLocalDpi xmlns:a14="http://schemas.microsoft.com/office/drawing/2010/main" val="0"/>
@@ -1920,7 +1942,7 @@
                           </pic:cNvPicPr>
                         </pic:nvPicPr>
                         <pic:blipFill rotWithShape="1">
-                          <a:blip r:embed="rId15">
+                          <a:blip r:embed="rId16">
                             <a:extLst>
                               <a:ext uri="{28A0092B-C50C-407E-A947-70E740481C1C}">
                                 <a14:useLocalDpi xmlns:a14="http://schemas.microsoft.com/office/drawing/2010/main" val="0"/>
@@ -1956,8 +1978,8 @@
           </mc:Choice>
           <mc:Fallback>
             <w:pict>
-              <v:group w14:anchorId="515D598A" id="Group 3" o:spid="_x0000_s1026" style="position:absolute;margin-left:0;margin-top:13.4pt;width:451pt;height:27.2pt;z-index:251659264" coordsize="57277,3457" o:gfxdata="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">
-                <v:group id="Group 23" o:spid="_x0000_s1027" style="position:absolute;width:57277;height:2019" coordsize="57277,2019" o:gfxdata="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">
+              <v:group w14:anchorId="515D598A" id="Group 3" o:spid="_x0000_s1026" style="position:absolute;margin-left:0;margin-top:13.4pt;width:451pt;height:27.2pt;z-index:251659264" coordsize="57277,3457" o:gfxdata="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">
+                <v:group id="Group 23" o:spid="_x0000_s1027" style="position:absolute;width:57277;height:2019" coordsize="57277,2019" o:gfxdata="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">
                   <v:shapetype id="_x0000_t75" coordsize="21600,21600" o:spt="75" o:preferrelative="t" path="m@4@5l@4@11@9@11@9@5xe" filled="f" stroked="f">
                     <v:stroke joinstyle="miter"/>
                     <v:formulas>
@@ -1977,13 +1999,13 @@
                     <v:path o:extrusionok="f" gradientshapeok="t" o:connecttype="rect"/>
                     <o:lock v:ext="edit" aspectratio="t"/>
                   </v:shapetype>
-                  <v:shape id="Picture 19" o:spid="_x0000_s1028" type="#_x0000_t75" style="position:absolute;width:57277;height:2019;visibility:visible;mso-wrap-style:square" o:gfxdata="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">
-                    <v:imagedata r:id="rId16" o:title="" cropbottom="57542f"/>
+                  <v:shape id="Picture 19" o:spid="_x0000_s1028" type="#_x0000_t75" style="position:absolute;width:57277;height:2019;visibility:visible;mso-wrap-style:square" o:gfxdata="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">
+                    <v:imagedata r:id="rId17" o:title="" cropbottom="57542f"/>
                   </v:shape>
-                  <v:rect id="Rectangle 22" o:spid="_x0000_s1029" style="position:absolute;left:16263;top:65;width:19921;height:1435;visibility:visible;mso-wrap-style:square;v-text-anchor:middle" o:gfxdata="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" fillcolor="#404244" stroked="f" strokeweight="1pt"/>
+                  <v:rect id="Rectangle 22" o:spid="_x0000_s1029" style="position:absolute;left:16263;top:65;width:19921;height:1435;visibility:visible;mso-wrap-style:square;v-text-anchor:middle" o:gfxdata="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" fillcolor="#404244" stroked="f" strokeweight="1pt"/>
                 </v:group>
-                <v:shape id="Picture 20" o:spid="_x0000_s1030" type="#_x0000_t75" style="position:absolute;top:2022;width:57270;height:1435;visibility:visible;mso-wrap-style:square" o:gfxdata="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">
-                  <v:imagedata r:id="rId16" o:title="" croptop="49646f" cropbottom="10205f"/>
+                <v:shape id="Picture 20" o:spid="_x0000_s1030" type="#_x0000_t75" style="position:absolute;top:2022;width:57270;height:1435;visibility:visible;mso-wrap-style:square" o:gfxdata="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">
+                  <v:imagedata r:id="rId17" o:title="" croptop="49646f" cropbottom="10205f"/>
                 </v:shape>
               </v:group>
             </w:pict>
@@ -2211,7 +2233,7 @@
                             </pic:cNvPicPr>
                           </pic:nvPicPr>
                           <pic:blipFill rotWithShape="1">
-                            <a:blip r:embed="rId15">
+                            <a:blip r:embed="rId16">
                               <a:extLst>
                                 <a:ext uri="{28A0092B-C50C-407E-A947-70E740481C1C}">
                                   <a14:useLocalDpi xmlns:a14="http://schemas.microsoft.com/office/drawing/2010/main" val="0"/>
@@ -2289,7 +2311,7 @@
                           </pic:cNvPicPr>
                         </pic:nvPicPr>
                         <pic:blipFill rotWithShape="1">
-                          <a:blip r:embed="rId15">
+                          <a:blip r:embed="rId16">
                             <a:extLst>
                               <a:ext uri="{28A0092B-C50C-407E-A947-70E740481C1C}">
                                 <a14:useLocalDpi xmlns:a14="http://schemas.microsoft.com/office/drawing/2010/main" val="0"/>
@@ -2325,15 +2347,15 @@
           </mc:Choice>
           <mc:Fallback>
             <w:pict>
-              <v:group w14:anchorId="5F57C733" id="Group 8" o:spid="_x0000_s1026" style="position:absolute;margin-left:0;margin-top:12.3pt;width:451pt;height:37.55pt;z-index:251660288" coordsize="57277,4771" o:gfxdata="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">
-                <v:group id="Group 9" o:spid="_x0000_s1027" style="position:absolute;width:57277;height:2019" coordsize="57277,2019" o:gfxdata="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">
-                  <v:shape id="Picture 10" o:spid="_x0000_s1028" type="#_x0000_t75" style="position:absolute;width:57277;height:2019;visibility:visible;mso-wrap-style:square" o:gfxdata="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">
-                    <v:imagedata r:id="rId16" o:title="" cropbottom="57542f"/>
+              <v:group w14:anchorId="5F57C733" id="Group 8" o:spid="_x0000_s1026" style="position:absolute;margin-left:0;margin-top:12.3pt;width:451pt;height:37.55pt;z-index:251660288" coordsize="57277,4771" o:gfxdata="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">
+                <v:group id="Group 9" o:spid="_x0000_s1027" style="position:absolute;width:57277;height:2019" coordsize="57277,2019" o:gfxdata="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">
+                  <v:shape id="Picture 10" o:spid="_x0000_s1028" type="#_x0000_t75" style="position:absolute;width:57277;height:2019;visibility:visible;mso-wrap-style:square" o:gfxdata="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">
+                    <v:imagedata r:id="rId17" o:title="" cropbottom="57542f"/>
                   </v:shape>
-                  <v:rect id="Rectangle 11" o:spid="_x0000_s1029" style="position:absolute;left:16263;top:65;width:19921;height:1435;visibility:visible;mso-wrap-style:square;v-text-anchor:middle" o:gfxdata="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" fillcolor="#404244" stroked="f" strokeweight="1pt"/>
+                  <v:rect id="Rectangle 11" o:spid="_x0000_s1029" style="position:absolute;left:16263;top:65;width:19921;height:1435;visibility:visible;mso-wrap-style:square;v-text-anchor:middle" o:gfxdata="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" fillcolor="#404244" stroked="f" strokeweight="1pt"/>
                 </v:group>
-                <v:shape id="Picture 12" o:spid="_x0000_s1030" type="#_x0000_t75" style="position:absolute;top:2022;width:57277;height:2749;visibility:visible;mso-wrap-style:square" o:gfxdata="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">
-                  <v:imagedata r:id="rId16" o:title="" croptop="54669f"/>
+                <v:shape id="Picture 12" o:spid="_x0000_s1030" type="#_x0000_t75" style="position:absolute;top:2022;width:57277;height:2749;visibility:visible;mso-wrap-style:square" o:gfxdata="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">
+                  <v:imagedata r:id="rId17" o:title="" croptop="54669f"/>
                 </v:shape>
               </v:group>
             </w:pict>
@@ -2380,36 +2402,18 @@
         <w:rPr>
           <w:rFonts w:ascii="Helvetica Light" w:hAnsi="Helvetica Light"/>
         </w:rPr>
-        <w:t>This should solve the problem and allow you to ru</w:t>
-      </w:r>
-      <w:r>
-        <w:rPr>
-          <w:rFonts w:ascii="Helvetica Light" w:hAnsi="Helvetica Light"/>
-        </w:rPr>
-        <w:t xml:space="preserve">n the demo. </w:t>
-      </w:r>
-      <w:r>
-        <w:rPr>
-          <w:rFonts w:ascii="Helvetica Light" w:hAnsi="Helvetica Light"/>
-        </w:rPr>
-        <w:t xml:space="preserve">This solution was taken from the SPM Wiki: </w:t>
-      </w:r>
-      <w:r>
-        <w:rPr>
-          <w:rFonts w:ascii="Helvetica Light" w:hAnsi="Helvetica Light"/>
-        </w:rPr>
-        <w:t xml:space="preserve"> </w:t>
-      </w:r>
-    </w:p>
-    <w:p>
-      <w:pPr>
-        <w:spacing w:line="360" w:lineRule="auto"/>
-        <w:jc w:val="both"/>
-        <w:rPr>
-          <w:rFonts w:ascii="Helvetica Light" w:hAnsi="Helvetica Light"/>
-        </w:rPr>
-      </w:pPr>
-      <w:hyperlink r:id="rId17" w:history="1">
+        <w:t xml:space="preserve">This should solve the problem and allow you to run the demo. This solution was taken from the SPM Wiki:  </w:t>
+      </w:r>
+    </w:p>
+    <w:p>
+      <w:pPr>
+        <w:spacing w:line="360" w:lineRule="auto"/>
+        <w:jc w:val="both"/>
+        <w:rPr>
+          <w:rFonts w:ascii="Helvetica Light" w:hAnsi="Helvetica Light"/>
+        </w:rPr>
+      </w:pPr>
+      <w:hyperlink r:id="rId18" w:anchor="macOS_Catalina" w:history="1">
         <w:r>
           <w:rPr>
             <w:rStyle w:val="Hyperlink"/>
@@ -2454,7 +2458,7 @@
 </file>
 
 <file path=word/numbering.xml><?xml version="1.0" encoding="utf-8"?>
-<w:numbering xmlns:wpc="http://schemas.microsoft.com/office/word/2010/wordprocessingCanvas" xmlns:cx="http://schemas.microsoft.com/office/drawing/2014/chartex" xmlns:cx1="http://schemas.microsoft.com/office/drawing/2015/9/8/chartex" xmlns:cx2="http://schemas.microsoft.com/office/drawing/2015/10/21/chartex" xmlns:cx3="http://schemas.microsoft.com/office/drawing/2016/5/9/chartex" xmlns:cx4="http://schemas.microsoft.com/office/drawing/2016/5/10/chartex" xmlns:cx5="http://schemas.microsoft.com/office/drawing/2016/5/11/chartex" xmlns:cx6="http://schemas.microsoft.com/office/drawing/2016/5/12/chartex" xmlns:cx7="http://schemas.microsoft.com/office/drawing/2016/5/13/chartex" xmlns:cx8="http://schemas.microsoft.com/office/drawing/2016/5/14/chartex" xmlns:mc="http://schemas.openxmlformats.org/markup-compatibility/2006" xmlns:aink="http://schemas.microsoft.com/office/drawing/2016/ink" xmlns:am3d="http://schemas.microsoft.com/office/drawing/2017/model3d" xmlns:o="urn:schemas-microsoft-com:office:office" xmlns:r="http://schemas.openxmlformats.org/officeDocument/2006/relationships" xmlns:m="http://schemas.openxmlformats.org/officeDocument/2006/math" xmlns:v="urn:schemas-microsoft-com:vml" xmlns:wp14="http://schemas.microsoft.com/office/word/2010/wordprocessingDrawing" xmlns:wp="http://schemas.openxmlformats.org/drawingml/2006/wordprocessingDrawing" xmlns:w10="urn:schemas-microsoft-com:office:word" xmlns:w="http://schemas.openxmlformats.org/wordprocessingml/2006/main" xmlns:w14="http://schemas.microsoft.com/office/word/2010/wordml" xmlns:w15="http://schemas.microsoft.com/office/word/2012/wordml" xmlns:w16cex="http://schemas.microsoft.com/office/word/2018/wordml/cex" xmlns:w16cid="http://schemas.microsoft.com/office/word/2016/wordml/cid" xmlns:w16="http://schemas.microsoft.com/office/word/2018/wordml" xmlns:w16se="http://schemas.microsoft.com/office/word/2015/wordml/symex" xmlns:wpg="http://schemas.microsoft.com/office/word/2010/wordprocessingGroup" xmlns:wpi="http://schemas.microsoft.com/office/word/2010/wordprocessingInk" xmlns:wne="http://schemas.microsoft.com/office/word/2006/wordml" xmlns:wps="http://schemas.microsoft.com/office/word/2010/wordprocessingShape" mc:Ignorable="w14 w15 w16se w16cid w16 w16cex wp14">
+<w:numbering xmlns:wpc="http://schemas.microsoft.com/office/word/2010/wordprocessingCanvas" xmlns:cx="http://schemas.microsoft.com/office/drawing/2014/chartex" xmlns:cx1="http://schemas.microsoft.com/office/drawing/2015/9/8/chartex" xmlns:cx2="http://schemas.microsoft.com/office/drawing/2015/10/21/chartex" xmlns:cx3="http://schemas.microsoft.com/office/drawing/2016/5/9/chartex" xmlns:cx4="http://schemas.microsoft.com/office/drawing/2016/5/10/chartex" xmlns:cx5="http://schemas.microsoft.com/office/drawing/2016/5/11/chartex" xmlns:cx6="http://schemas.microsoft.com/office/drawing/2016/5/12/chartex" xmlns:cx7="http://schemas.microsoft.com/office/drawing/2016/5/13/chartex" xmlns:cx8="http://schemas.microsoft.com/office/drawing/2016/5/14/chartex" xmlns:mc="http://schemas.openxmlformats.org/markup-compatibility/2006" xmlns:aink="http://schemas.microsoft.com/office/drawing/2016/ink" xmlns:am3d="http://schemas.microsoft.com/office/drawing/2017/model3d" xmlns:o="urn:schemas-microsoft-com:office:office" xmlns:oel="http://schemas.microsoft.com/office/2019/extlst" xmlns:r="http://schemas.openxmlformats.org/officeDocument/2006/relationships" xmlns:m="http://schemas.openxmlformats.org/officeDocument/2006/math" xmlns:v="urn:schemas-microsoft-com:vml" xmlns:wp14="http://schemas.microsoft.com/office/word/2010/wordprocessingDrawing" xmlns:wp="http://schemas.openxmlformats.org/drawingml/2006/wordprocessingDrawing" xmlns:w10="urn:schemas-microsoft-com:office:word" xmlns:w="http://schemas.openxmlformats.org/wordprocessingml/2006/main" xmlns:w14="http://schemas.microsoft.com/office/word/2010/wordml" xmlns:w15="http://schemas.microsoft.com/office/word/2012/wordml" xmlns:w16cex="http://schemas.microsoft.com/office/word/2018/wordml/cex" xmlns:w16cid="http://schemas.microsoft.com/office/word/2016/wordml/cid" xmlns:w16="http://schemas.microsoft.com/office/word/2018/wordml" xmlns:w16sdtdh="http://schemas.microsoft.com/office/word/2020/wordml/sdtdatahash" xmlns:w16se="http://schemas.microsoft.com/office/word/2015/wordml/symex" xmlns:wpg="http://schemas.microsoft.com/office/word/2010/wordprocessingGroup" xmlns:wpi="http://schemas.microsoft.com/office/word/2010/wordprocessingInk" xmlns:wne="http://schemas.microsoft.com/office/word/2006/wordml" xmlns:wps="http://schemas.microsoft.com/office/word/2010/wordprocessingShape" mc:Ignorable="w14 w15 w16se w16cid w16 w16cex w16sdtdh wp14">
   <w:abstractNum w:abstractNumId="0" w15:restartNumberingAfterBreak="0">
     <w:nsid w:val="34E875CC"/>
     <w:multiLevelType w:val="multilevel"/>
@@ -2974,26 +2978,26 @@
       </w:pPr>
     </w:lvl>
   </w:abstractNum>
-  <w:num w:numId="1">
+  <w:num w:numId="1" w16cid:durableId="2101366692">
     <w:abstractNumId w:val="1"/>
   </w:num>
-  <w:num w:numId="2">
+  <w:num w:numId="2" w16cid:durableId="1533959429">
     <w:abstractNumId w:val="0"/>
   </w:num>
-  <w:num w:numId="3">
+  <w:num w:numId="3" w16cid:durableId="76484976">
     <w:abstractNumId w:val="2"/>
   </w:num>
-  <w:num w:numId="4">
+  <w:num w:numId="4" w16cid:durableId="17902257">
     <w:abstractNumId w:val="4"/>
   </w:num>
-  <w:num w:numId="5">
+  <w:num w:numId="5" w16cid:durableId="1385986517">
     <w:abstractNumId w:val="3"/>
   </w:num>
 </w:numbering>
 </file>
 
 <file path=word/styles.xml><?xml version="1.0" encoding="utf-8"?>
-<w:styles xmlns:mc="http://schemas.openxmlformats.org/markup-compatibility/2006" xmlns:r="http://schemas.openxmlformats.org/officeDocument/2006/relationships" xmlns:w="http://schemas.openxmlformats.org/wordprocessingml/2006/main" xmlns:w14="http://schemas.microsoft.com/office/word/2010/wordml" xmlns:w15="http://schemas.microsoft.com/office/word/2012/wordml" xmlns:w16cex="http://schemas.microsoft.com/office/word/2018/wordml/cex" xmlns:w16cid="http://schemas.microsoft.com/office/word/2016/wordml/cid" xmlns:w16="http://schemas.microsoft.com/office/word/2018/wordml" xmlns:w16se="http://schemas.microsoft.com/office/word/2015/wordml/symex" mc:Ignorable="w14 w15 w16se w16cid w16 w16cex">
+<w:styles xmlns:mc="http://schemas.openxmlformats.org/markup-compatibility/2006" xmlns:r="http://schemas.openxmlformats.org/officeDocument/2006/relationships" xmlns:w="http://schemas.openxmlformats.org/wordprocessingml/2006/main" xmlns:w14="http://schemas.microsoft.com/office/word/2010/wordml" xmlns:w15="http://schemas.microsoft.com/office/word/2012/wordml" xmlns:w16cex="http://schemas.microsoft.com/office/word/2018/wordml/cex" xmlns:w16cid="http://schemas.microsoft.com/office/word/2016/wordml/cid" xmlns:w16="http://schemas.microsoft.com/office/word/2018/wordml" xmlns:w16sdtdh="http://schemas.microsoft.com/office/word/2020/wordml/sdtdatahash" xmlns:w16se="http://schemas.microsoft.com/office/word/2015/wordml/symex" mc:Ignorable="w14 w15 w16se w16cid w16 w16cex w16sdtdh">
   <w:docDefaults>
     <w:rPrDefault>
       <w:rPr>
@@ -3111,6 +3115,7 @@
     <w:lsdException w:name="HTML Sample" w:semiHidden="1" w:unhideWhenUsed="1"/>
     <w:lsdException w:name="HTML Typewriter" w:semiHidden="1" w:unhideWhenUsed="1"/>
     <w:lsdException w:name="HTML Variable" w:semiHidden="1" w:unhideWhenUsed="1"/>
+    <w:lsdException w:name="Normal Table" w:semiHidden="1" w:unhideWhenUsed="1"/>
     <w:lsdException w:name="annotation subject" w:semiHidden="1" w:unhideWhenUsed="1"/>
     <w:lsdException w:name="No List" w:semiHidden="1" w:unhideWhenUsed="1"/>
     <w:lsdException w:name="Outline List 1" w:semiHidden="1" w:unhideWhenUsed="1"/>
@@ -3157,8 +3162,10 @@
     <w:lsdException w:name="Table Subtle 2" w:semiHidden="1" w:unhideWhenUsed="1"/>
     <w:lsdException w:name="Table Web 1" w:semiHidden="1" w:unhideWhenUsed="1"/>
     <w:lsdException w:name="Table Web 2" w:semiHidden="1" w:unhideWhenUsed="1"/>
+    <w:lsdException w:name="Table Web 3" w:semiHidden="1" w:unhideWhenUsed="1"/>
     <w:lsdException w:name="Balloon Text" w:semiHidden="1" w:unhideWhenUsed="1"/>
     <w:lsdException w:name="Table Grid" w:uiPriority="39"/>
+    <w:lsdException w:name="Table Theme" w:semiHidden="1" w:unhideWhenUsed="1"/>
     <w:lsdException w:name="Placeholder Text" w:semiHidden="1"/>
     <w:lsdException w:name="No Spacing" w:uiPriority="1" w:qFormat="1"/>
     <w:lsdException w:name="Light Shading" w:uiPriority="60"/>
@@ -3391,7 +3398,6 @@
   <w:style w:type="character" w:default="1" w:styleId="DefaultParagraphFont">
     <w:name w:val="Default Paragraph Font"/>
     <w:uiPriority w:val="1"/>
-    <w:semiHidden/>
     <w:unhideWhenUsed/>
   </w:style>
   <w:style w:type="table" w:default="1" w:styleId="TableNormal">

</xml_diff>

<commit_message>
tut B revised + approved
</commit_message>
<xml_diff>
--- a/CPCZurich2022_TutorialB_ActiveInferenceSPM_InstallationGuide.docx
+++ b/CPCZurich2022_TutorialB_ActiveInferenceSPM_InstallationGuide.docx
@@ -1,6 +1,6 @@
 
 <file path=word/document.xml><?xml version="1.0" encoding="utf-8"?>
-<w:document xmlns:wpc="http://schemas.microsoft.com/office/word/2010/wordprocessingCanvas" xmlns:cx="http://schemas.microsoft.com/office/drawing/2014/chartex" xmlns:cx1="http://schemas.microsoft.com/office/drawing/2015/9/8/chartex" xmlns:cx2="http://schemas.microsoft.com/office/drawing/2015/10/21/chartex" xmlns:cx3="http://schemas.microsoft.com/office/drawing/2016/5/9/chartex" xmlns:cx4="http://schemas.microsoft.com/office/drawing/2016/5/10/chartex" xmlns:cx5="http://schemas.microsoft.com/office/drawing/2016/5/11/chartex" xmlns:cx6="http://schemas.microsoft.com/office/drawing/2016/5/12/chartex" xmlns:cx7="http://schemas.microsoft.com/office/drawing/2016/5/13/chartex" xmlns:cx8="http://schemas.microsoft.com/office/drawing/2016/5/14/chartex" xmlns:mc="http://schemas.openxmlformats.org/markup-compatibility/2006" xmlns:aink="http://schemas.microsoft.com/office/drawing/2016/ink" xmlns:am3d="http://schemas.microsoft.com/office/drawing/2017/model3d" xmlns:o="urn:schemas-microsoft-com:office:office" xmlns:oel="http://schemas.microsoft.com/office/2019/extlst" xmlns:r="http://schemas.openxmlformats.org/officeDocument/2006/relationships" xmlns:m="http://schemas.openxmlformats.org/officeDocument/2006/math" xmlns:v="urn:schemas-microsoft-com:vml" xmlns:wp14="http://schemas.microsoft.com/office/word/2010/wordprocessingDrawing" xmlns:wp="http://schemas.openxmlformats.org/drawingml/2006/wordprocessingDrawing" xmlns:w10="urn:schemas-microsoft-com:office:word" xmlns:w="http://schemas.openxmlformats.org/wordprocessingml/2006/main" xmlns:w14="http://schemas.microsoft.com/office/word/2010/wordml" xmlns:w15="http://schemas.microsoft.com/office/word/2012/wordml" xmlns:w16cex="http://schemas.microsoft.com/office/word/2018/wordml/cex" xmlns:w16cid="http://schemas.microsoft.com/office/word/2016/wordml/cid" xmlns:w16="http://schemas.microsoft.com/office/word/2018/wordml" xmlns:w16sdtdh="http://schemas.microsoft.com/office/word/2020/wordml/sdtdatahash" xmlns:w16se="http://schemas.microsoft.com/office/word/2015/wordml/symex" xmlns:wpg="http://schemas.microsoft.com/office/word/2010/wordprocessingGroup" xmlns:wpi="http://schemas.microsoft.com/office/word/2010/wordprocessingInk" xmlns:wne="http://schemas.microsoft.com/office/word/2006/wordml" xmlns:wps="http://schemas.microsoft.com/office/word/2010/wordprocessingShape" mc:Ignorable="w14 w15 w16se w16cid w16 w16cex w16sdtdh wp14">
+<w:document xmlns:wpc="http://schemas.microsoft.com/office/word/2010/wordprocessingCanvas" xmlns:cx="http://schemas.microsoft.com/office/drawing/2014/chartex" xmlns:cx1="http://schemas.microsoft.com/office/drawing/2015/9/8/chartex" xmlns:cx2="http://schemas.microsoft.com/office/drawing/2015/10/21/chartex" xmlns:cx3="http://schemas.microsoft.com/office/drawing/2016/5/9/chartex" xmlns:cx4="http://schemas.microsoft.com/office/drawing/2016/5/10/chartex" xmlns:cx5="http://schemas.microsoft.com/office/drawing/2016/5/11/chartex" xmlns:cx6="http://schemas.microsoft.com/office/drawing/2016/5/12/chartex" xmlns:cx7="http://schemas.microsoft.com/office/drawing/2016/5/13/chartex" xmlns:cx8="http://schemas.microsoft.com/office/drawing/2016/5/14/chartex" xmlns:mc="http://schemas.openxmlformats.org/markup-compatibility/2006" xmlns:aink="http://schemas.microsoft.com/office/drawing/2016/ink" xmlns:am3d="http://schemas.microsoft.com/office/drawing/2017/model3d" xmlns:o="urn:schemas-microsoft-com:office:office" xmlns:r="http://schemas.openxmlformats.org/officeDocument/2006/relationships" xmlns:m="http://schemas.openxmlformats.org/officeDocument/2006/math" xmlns:v="urn:schemas-microsoft-com:vml" xmlns:wp14="http://schemas.microsoft.com/office/word/2010/wordprocessingDrawing" xmlns:wp="http://schemas.openxmlformats.org/drawingml/2006/wordprocessingDrawing" xmlns:w10="urn:schemas-microsoft-com:office:word" xmlns:w="http://schemas.openxmlformats.org/wordprocessingml/2006/main" xmlns:w14="http://schemas.microsoft.com/office/word/2010/wordml" xmlns:w15="http://schemas.microsoft.com/office/word/2012/wordml" xmlns:w16cid="http://schemas.microsoft.com/office/word/2016/wordml/cid" xmlns:w16se="http://schemas.microsoft.com/office/word/2015/wordml/symex" xmlns:wpg="http://schemas.microsoft.com/office/word/2010/wordprocessingGroup" xmlns:wpi="http://schemas.microsoft.com/office/word/2010/wordprocessingInk" xmlns:wne="http://schemas.microsoft.com/office/word/2006/wordml" xmlns:wps="http://schemas.microsoft.com/office/word/2010/wordprocessingShape" mc:Ignorable="w14 w15 w16se w16cid wp14">
   <w:body>
     <w:p>
       <w:pPr>
@@ -119,6 +119,8 @@
         </w:rPr>
         <w:t>Installation Guide</w:t>
       </w:r>
+      <w:bookmarkStart w:id="0" w:name="_GoBack"/>
+      <w:bookmarkEnd w:id="0"/>
     </w:p>
     <w:p>
       <w:pPr>
@@ -134,7 +136,6 @@
     <w:p>
       <w:pPr>
         <w:spacing w:line="360" w:lineRule="auto"/>
-        <w:jc w:val="both"/>
         <w:rPr>
           <w:rFonts w:ascii="Helvetica Light" w:hAnsi="Helvetica Light"/>
           <w:lang w:val="de-CH"/>
@@ -175,23 +176,7 @@
             <w:rFonts w:ascii="Helvetica Light" w:hAnsi="Helvetica Light"/>
             <w:lang w:val="en-US"/>
           </w:rPr>
-          <w:t>rsmith@</w:t>
-        </w:r>
-        <w:r>
-          <w:rPr>
-            <w:rStyle w:val="Hyperlink"/>
-            <w:rFonts w:ascii="Helvetica Light" w:hAnsi="Helvetica Light"/>
-            <w:lang w:val="en-US"/>
-          </w:rPr>
-          <w:t>l</w:t>
-        </w:r>
-        <w:r>
-          <w:rPr>
-            <w:rStyle w:val="Hyperlink"/>
-            <w:rFonts w:ascii="Helvetica Light" w:hAnsi="Helvetica Light"/>
-            <w:lang w:val="en-US"/>
-          </w:rPr>
-          <w:t>aureateinstitute.org</w:t>
+          <w:t>rsmith@laureateinstitute.org</w:t>
         </w:r>
       </w:hyperlink>
       <w:r>
@@ -267,51 +252,85 @@
             <w:rFonts w:ascii="Helvetica Light" w:hAnsi="Helvetica Light"/>
             <w:lang w:val="en-US"/>
           </w:rPr>
-          <w:t>rhodson</w:t>
+          <w:t>rhodson@laureateinstitute.org</w:t>
         </w:r>
+      </w:hyperlink>
+      <w:r>
+        <w:rPr>
+          <w:rFonts w:ascii="Helvetica Light" w:hAnsi="Helvetica Light"/>
+          <w:lang w:val="en-US"/>
+        </w:rPr>
+        <w:t>)</w:t>
+      </w:r>
+      <w:r>
+        <w:rPr>
+          <w:rFonts w:ascii="Helvetica Light" w:hAnsi="Helvetica Light"/>
+          <w:lang w:val="en-US"/>
+        </w:rPr>
+        <w:t xml:space="preserve">. </w:t>
+      </w:r>
+      <w:r>
+        <w:rPr>
+          <w:rFonts w:ascii="Helvetica Light" w:hAnsi="Helvetica Light"/>
+          <w:lang w:val="de-CH"/>
+        </w:rPr>
+        <w:t>Computational Psychiatry Course 202</w:t>
+      </w:r>
+      <w:r>
+        <w:rPr>
+          <w:rFonts w:ascii="Helvetica Light" w:hAnsi="Helvetica Light"/>
+          <w:lang w:val="de-CH"/>
+        </w:rPr>
+        <w:t>2</w:t>
+      </w:r>
+      <w:r>
+        <w:rPr>
+          <w:rFonts w:ascii="Helvetica Light" w:hAnsi="Helvetica Light"/>
+          <w:lang w:val="de-CH"/>
+        </w:rPr>
+        <w:t xml:space="preserve">, Zurich, Switzerland. </w:t>
+      </w:r>
+    </w:p>
+    <w:p>
+      <w:pPr>
+        <w:spacing w:line="360" w:lineRule="auto"/>
+        <w:rPr>
+          <w:rFonts w:ascii="Helvetica Light" w:hAnsi="Helvetica Light"/>
+        </w:rPr>
+      </w:pPr>
+      <w:r>
+        <w:rPr>
+          <w:rFonts w:ascii="Helvetica Light" w:hAnsi="Helvetica Light"/>
+          <w:b/>
+        </w:rPr>
+        <w:t>Revision and Testing</w:t>
+      </w:r>
+      <w:r>
+        <w:rPr>
+          <w:rFonts w:ascii="Helvetica Light" w:hAnsi="Helvetica Light"/>
+        </w:rPr>
+        <w:t>: Alex H</w:t>
+      </w:r>
+      <w:r>
+        <w:rPr>
+          <w:rFonts w:ascii="Helvetica Light" w:hAnsi="Helvetica Light"/>
+        </w:rPr>
+        <w:t>ess (</w:t>
+      </w:r>
+      <w:hyperlink r:id="rId8" w:history="1">
         <w:r>
           <w:rPr>
             <w:rStyle w:val="Hyperlink"/>
             <w:rFonts w:ascii="Helvetica Light" w:hAnsi="Helvetica Light"/>
-            <w:lang w:val="en-US"/>
           </w:rPr>
-          <w:t>@laureateinstitute.org</w:t>
+          <w:t>hess@biomed.ee.ethz.ch</w:t>
         </w:r>
       </w:hyperlink>
       <w:r>
         <w:rPr>
           <w:rFonts w:ascii="Helvetica Light" w:hAnsi="Helvetica Light"/>
-          <w:lang w:val="en-US"/>
-        </w:rPr>
-        <w:t>)</w:t>
-      </w:r>
-      <w:r>
-        <w:rPr>
-          <w:rFonts w:ascii="Helvetica Light" w:hAnsi="Helvetica Light"/>
-          <w:lang w:val="en-US"/>
-        </w:rPr>
-        <w:t xml:space="preserve">. </w:t>
-      </w:r>
-      <w:r>
-        <w:rPr>
-          <w:rFonts w:ascii="Helvetica Light" w:hAnsi="Helvetica Light"/>
-          <w:lang w:val="de-CH"/>
-        </w:rPr>
-        <w:t>Computational Psychiatry Course 202</w:t>
-      </w:r>
-      <w:r>
-        <w:rPr>
-          <w:rFonts w:ascii="Helvetica Light" w:hAnsi="Helvetica Light"/>
-          <w:lang w:val="de-CH"/>
-        </w:rPr>
-        <w:t>2</w:t>
-      </w:r>
-      <w:r>
-        <w:rPr>
-          <w:rFonts w:ascii="Helvetica Light" w:hAnsi="Helvetica Light"/>
-          <w:lang w:val="de-CH"/>
-        </w:rPr>
-        <w:t xml:space="preserve">, Zurich, Switzerland. </w:t>
+        </w:rPr>
+        <w:t xml:space="preserve">) </w:t>
       </w:r>
     </w:p>
     <w:p>
@@ -370,54 +389,6 @@
           <w:lang w:val="en-US"/>
         </w:rPr>
         <w:t xml:space="preserve"> </w:t>
-      </w:r>
-      <w:hyperlink r:id="rId8" w:history="1">
-        <w:r>
-          <w:rPr>
-            <w:rStyle w:val="Hyperlink"/>
-            <w:rFonts w:ascii="Helvetica Neue Light" w:hAnsi="Helvetica Neue Light"/>
-            <w:lang w:val="en-US"/>
-          </w:rPr>
-          <w:t>https://www.mathworks.com/</w:t>
-        </w:r>
-        <w:r>
-          <w:rPr>
-            <w:rStyle w:val="Hyperlink"/>
-            <w:rFonts w:ascii="Helvetica Neue Light" w:hAnsi="Helvetica Neue Light"/>
-            <w:lang w:val="en-US"/>
-          </w:rPr>
-          <w:t>p</w:t>
-        </w:r>
-        <w:r>
-          <w:rPr>
-            <w:rStyle w:val="Hyperlink"/>
-            <w:rFonts w:ascii="Helvetica Neue Light" w:hAnsi="Helvetica Neue Light"/>
-            <w:lang w:val="en-US"/>
-          </w:rPr>
-          <w:t>roducts/get-matlab.html</w:t>
-        </w:r>
-      </w:hyperlink>
-    </w:p>
-    <w:p>
-      <w:pPr>
-        <w:pStyle w:val="ListParagraph"/>
-        <w:numPr>
-          <w:ilvl w:val="0"/>
-          <w:numId w:val="1"/>
-        </w:numPr>
-        <w:spacing w:line="360" w:lineRule="auto"/>
-        <w:jc w:val="both"/>
-        <w:rPr>
-          <w:rFonts w:ascii="Helvetica Neue Light" w:hAnsi="Helvetica Neue Light"/>
-          <w:lang w:val="en-US"/>
-        </w:rPr>
-      </w:pPr>
-      <w:r>
-        <w:rPr>
-          <w:rFonts w:ascii="Helvetica Neue Light" w:hAnsi="Helvetica Neue Light"/>
-          <w:lang w:val="en-US"/>
-        </w:rPr>
-        <w:t>Download SPM 12 (</w:t>
       </w:r>
       <w:hyperlink r:id="rId9" w:history="1">
         <w:r>
@@ -426,23 +397,39 @@
             <w:rFonts w:ascii="Helvetica Neue Light" w:hAnsi="Helvetica Neue Light"/>
             <w:lang w:val="en-US"/>
           </w:rPr>
-          <w:t>https://www</w:t>
+          <w:t>https://www.mathworks.com/products/get-matlab.html</w:t>
         </w:r>
+      </w:hyperlink>
+    </w:p>
+    <w:p>
+      <w:pPr>
+        <w:pStyle w:val="ListParagraph"/>
+        <w:numPr>
+          <w:ilvl w:val="0"/>
+          <w:numId w:val="1"/>
+        </w:numPr>
+        <w:spacing w:line="360" w:lineRule="auto"/>
+        <w:jc w:val="both"/>
+        <w:rPr>
+          <w:rFonts w:ascii="Helvetica Neue Light" w:hAnsi="Helvetica Neue Light"/>
+          <w:lang w:val="en-US"/>
+        </w:rPr>
+      </w:pPr>
+      <w:r>
+        <w:rPr>
+          <w:rFonts w:ascii="Helvetica Neue Light" w:hAnsi="Helvetica Neue Light"/>
+          <w:lang w:val="en-US"/>
+        </w:rPr>
+        <w:t>Download SPM 12 (</w:t>
+      </w:r>
+      <w:hyperlink r:id="rId10" w:history="1">
         <w:r>
           <w:rPr>
             <w:rStyle w:val="Hyperlink"/>
             <w:rFonts w:ascii="Helvetica Neue Light" w:hAnsi="Helvetica Neue Light"/>
             <w:lang w:val="en-US"/>
           </w:rPr>
-          <w:t>.</w:t>
-        </w:r>
-        <w:r>
-          <w:rPr>
-            <w:rStyle w:val="Hyperlink"/>
-            <w:rFonts w:ascii="Helvetica Neue Light" w:hAnsi="Helvetica Neue Light"/>
-            <w:lang w:val="en-US"/>
-          </w:rPr>
-          <w:t>fil.ion.ucl.ac.uk/spm/software/download/</w:t>
+          <w:t>https://www.fil.ion.ucl.ac.uk/spm/software/download/</w:t>
         </w:r>
       </w:hyperlink>
       <w:r>
@@ -570,7 +557,7 @@
                     <pic:cNvPicPr/>
                   </pic:nvPicPr>
                   <pic:blipFill>
-                    <a:blip r:embed="rId10" cstate="print">
+                    <a:blip r:embed="rId11" cstate="print">
                       <a:extLst>
                         <a:ext uri="{28A0092B-C50C-407E-A947-70E740481C1C}">
                           <a14:useLocalDpi xmlns:a14="http://schemas.microsoft.com/office/drawing/2010/main" val="0"/>
@@ -732,7 +719,7 @@
                     </pic:cNvPicPr>
                   </pic:nvPicPr>
                   <pic:blipFill>
-                    <a:blip r:embed="rId11">
+                    <a:blip r:embed="rId12">
                       <a:extLst>
                         <a:ext uri="{28A0092B-C50C-407E-A947-70E740481C1C}">
                           <a14:useLocalDpi xmlns:a14="http://schemas.microsoft.com/office/drawing/2010/main" val="0"/>
@@ -884,7 +871,7 @@
                     </pic:cNvPicPr>
                   </pic:nvPicPr>
                   <pic:blipFill>
-                    <a:blip r:embed="rId12">
+                    <a:blip r:embed="rId13">
                       <a:extLst>
                         <a:ext uri="{28A0092B-C50C-407E-A947-70E740481C1C}">
                           <a14:useLocalDpi xmlns:a14="http://schemas.microsoft.com/office/drawing/2010/main" val="0"/>
@@ -1108,7 +1095,7 @@
                     </pic:cNvPicPr>
                   </pic:nvPicPr>
                   <pic:blipFill>
-                    <a:blip r:embed="rId13" cstate="print">
+                    <a:blip r:embed="rId14" cstate="print">
                       <a:extLst>
                         <a:ext uri="{28A0092B-C50C-407E-A947-70E740481C1C}">
                           <a14:useLocalDpi xmlns:a14="http://schemas.microsoft.com/office/drawing/2010/main" val="0"/>
@@ -1248,7 +1235,7 @@
                     </pic:cNvPicPr>
                   </pic:nvPicPr>
                   <pic:blipFill>
-                    <a:blip r:embed="rId14" cstate="print">
+                    <a:blip r:embed="rId15" cstate="print">
                       <a:extLst>
                         <a:ext uri="{28A0092B-C50C-407E-A947-70E740481C1C}">
                           <a14:useLocalDpi xmlns:a14="http://schemas.microsoft.com/office/drawing/2010/main" val="0"/>
@@ -1412,7 +1399,7 @@
                     <pic:cNvPicPr/>
                   </pic:nvPicPr>
                   <pic:blipFill>
-                    <a:blip r:embed="rId15">
+                    <a:blip r:embed="rId16">
                       <a:extLst>
                         <a:ext uri="{28A0092B-C50C-407E-A947-70E740481C1C}">
                           <a14:useLocalDpi xmlns:a14="http://schemas.microsoft.com/office/drawing/2010/main" val="0"/>
@@ -1509,21 +1496,7 @@
         <w:rPr>
           <w:rFonts w:ascii="Helvetica Light" w:hAnsi="Helvetica Light"/>
         </w:rPr>
-        <w:t xml:space="preserve">come across a </w:t>
-      </w:r>
-      <w:proofErr w:type="gramStart"/>
-      <w:r>
-        <w:rPr>
-          <w:rFonts w:ascii="Helvetica Light" w:hAnsi="Helvetica Light"/>
-        </w:rPr>
-        <w:t>problem</w:t>
-      </w:r>
-      <w:proofErr w:type="gramEnd"/>
-      <w:r>
-        <w:rPr>
-          <w:rFonts w:ascii="Helvetica Light" w:hAnsi="Helvetica Light"/>
-        </w:rPr>
-        <w:t xml:space="preserve"> you know and have solved</w:t>
+        <w:t>come across a problem you know and have solved</w:t>
       </w:r>
       <w:r>
         <w:rPr>
@@ -1864,7 +1837,7 @@
                             </pic:cNvPicPr>
                           </pic:nvPicPr>
                           <pic:blipFill rotWithShape="1">
-                            <a:blip r:embed="rId16">
+                            <a:blip r:embed="rId17">
                               <a:extLst>
                                 <a:ext uri="{28A0092B-C50C-407E-A947-70E740481C1C}">
                                   <a14:useLocalDpi xmlns:a14="http://schemas.microsoft.com/office/drawing/2010/main" val="0"/>
@@ -1942,7 +1915,7 @@
                           </pic:cNvPicPr>
                         </pic:nvPicPr>
                         <pic:blipFill rotWithShape="1">
-                          <a:blip r:embed="rId16">
+                          <a:blip r:embed="rId17">
                             <a:extLst>
                               <a:ext uri="{28A0092B-C50C-407E-A947-70E740481C1C}">
                                 <a14:useLocalDpi xmlns:a14="http://schemas.microsoft.com/office/drawing/2010/main" val="0"/>
@@ -1976,7 +1949,7 @@
               </wp:anchor>
             </w:drawing>
           </mc:Choice>
-          <mc:Fallback>
+          <mc:Fallback xmlns:w16sdtdh="http://schemas.microsoft.com/office/word/2020/wordml/sdtdatahash" xmlns:w16="http://schemas.microsoft.com/office/word/2018/wordml" xmlns:w16cex="http://schemas.microsoft.com/office/word/2018/wordml/cex" xmlns:oel="http://schemas.microsoft.com/office/2019/extlst">
             <w:pict>
               <v:group w14:anchorId="515D598A" id="Group 3" o:spid="_x0000_s1026" style="position:absolute;margin-left:0;margin-top:13.4pt;width:451pt;height:27.2pt;z-index:251659264" coordsize="57277,3457" o:gfxdata="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">
                 <v:group id="Group 23" o:spid="_x0000_s1027" style="position:absolute;width:57277;height:2019" coordsize="57277,2019" o:gfxdata="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">
@@ -2000,12 +1973,12 @@
                     <o:lock v:ext="edit" aspectratio="t"/>
                   </v:shapetype>
                   <v:shape id="Picture 19" o:spid="_x0000_s1028" type="#_x0000_t75" style="position:absolute;width:57277;height:2019;visibility:visible;mso-wrap-style:square" o:gfxdata="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">
-                    <v:imagedata r:id="rId17" o:title="" cropbottom="57542f"/>
+                    <v:imagedata r:id="rId18" o:title="" cropbottom="57542f"/>
                   </v:shape>
                   <v:rect id="Rectangle 22" o:spid="_x0000_s1029" style="position:absolute;left:16263;top:65;width:19921;height:1435;visibility:visible;mso-wrap-style:square;v-text-anchor:middle" o:gfxdata="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" fillcolor="#404244" stroked="f" strokeweight="1pt"/>
                 </v:group>
                 <v:shape id="Picture 20" o:spid="_x0000_s1030" type="#_x0000_t75" style="position:absolute;top:2022;width:57270;height:1435;visibility:visible;mso-wrap-style:square" o:gfxdata="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">
-                  <v:imagedata r:id="rId17" o:title="" croptop="49646f" cropbottom="10205f"/>
+                  <v:imagedata r:id="rId18" o:title="" croptop="49646f" cropbottom="10205f"/>
                 </v:shape>
               </v:group>
             </w:pict>
@@ -2233,7 +2206,7 @@
                             </pic:cNvPicPr>
                           </pic:nvPicPr>
                           <pic:blipFill rotWithShape="1">
-                            <a:blip r:embed="rId16">
+                            <a:blip r:embed="rId17">
                               <a:extLst>
                                 <a:ext uri="{28A0092B-C50C-407E-A947-70E740481C1C}">
                                   <a14:useLocalDpi xmlns:a14="http://schemas.microsoft.com/office/drawing/2010/main" val="0"/>
@@ -2311,7 +2284,7 @@
                           </pic:cNvPicPr>
                         </pic:nvPicPr>
                         <pic:blipFill rotWithShape="1">
-                          <a:blip r:embed="rId16">
+                          <a:blip r:embed="rId17">
                             <a:extLst>
                               <a:ext uri="{28A0092B-C50C-407E-A947-70E740481C1C}">
                                 <a14:useLocalDpi xmlns:a14="http://schemas.microsoft.com/office/drawing/2010/main" val="0"/>
@@ -2345,17 +2318,17 @@
               </wp:anchor>
             </w:drawing>
           </mc:Choice>
-          <mc:Fallback>
+          <mc:Fallback xmlns:w16sdtdh="http://schemas.microsoft.com/office/word/2020/wordml/sdtdatahash" xmlns:w16="http://schemas.microsoft.com/office/word/2018/wordml" xmlns:w16cex="http://schemas.microsoft.com/office/word/2018/wordml/cex" xmlns:oel="http://schemas.microsoft.com/office/2019/extlst">
             <w:pict>
               <v:group w14:anchorId="5F57C733" id="Group 8" o:spid="_x0000_s1026" style="position:absolute;margin-left:0;margin-top:12.3pt;width:451pt;height:37.55pt;z-index:251660288" coordsize="57277,4771" o:gfxdata="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">
                 <v:group id="Group 9" o:spid="_x0000_s1027" style="position:absolute;width:57277;height:2019" coordsize="57277,2019" o:gfxdata="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">
                   <v:shape id="Picture 10" o:spid="_x0000_s1028" type="#_x0000_t75" style="position:absolute;width:57277;height:2019;visibility:visible;mso-wrap-style:square" o:gfxdata="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">
-                    <v:imagedata r:id="rId17" o:title="" cropbottom="57542f"/>
+                    <v:imagedata r:id="rId18" o:title="" cropbottom="57542f"/>
                   </v:shape>
                   <v:rect id="Rectangle 11" o:spid="_x0000_s1029" style="position:absolute;left:16263;top:65;width:19921;height:1435;visibility:visible;mso-wrap-style:square;v-text-anchor:middle" o:gfxdata="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" fillcolor="#404244" stroked="f" strokeweight="1pt"/>
                 </v:group>
                 <v:shape id="Picture 12" o:spid="_x0000_s1030" type="#_x0000_t75" style="position:absolute;top:2022;width:57277;height:2749;visibility:visible;mso-wrap-style:square" o:gfxdata="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">
-                  <v:imagedata r:id="rId17" o:title="" croptop="54669f"/>
+                  <v:imagedata r:id="rId18" o:title="" croptop="54669f"/>
                 </v:shape>
               </v:group>
             </w:pict>
@@ -2413,7 +2386,7 @@
           <w:rFonts w:ascii="Helvetica Light" w:hAnsi="Helvetica Light"/>
         </w:rPr>
       </w:pPr>
-      <w:hyperlink r:id="rId18" w:anchor="macOS_Catalina" w:history="1">
+      <w:hyperlink r:id="rId19" w:anchor="macOS_Catalina" w:history="1">
         <w:r>
           <w:rPr>
             <w:rStyle w:val="Hyperlink"/>
@@ -2458,7 +2431,7 @@
 </file>
 
 <file path=word/numbering.xml><?xml version="1.0" encoding="utf-8"?>
-<w:numbering xmlns:wpc="http://schemas.microsoft.com/office/word/2010/wordprocessingCanvas" xmlns:cx="http://schemas.microsoft.com/office/drawing/2014/chartex" xmlns:cx1="http://schemas.microsoft.com/office/drawing/2015/9/8/chartex" xmlns:cx2="http://schemas.microsoft.com/office/drawing/2015/10/21/chartex" xmlns:cx3="http://schemas.microsoft.com/office/drawing/2016/5/9/chartex" xmlns:cx4="http://schemas.microsoft.com/office/drawing/2016/5/10/chartex" xmlns:cx5="http://schemas.microsoft.com/office/drawing/2016/5/11/chartex" xmlns:cx6="http://schemas.microsoft.com/office/drawing/2016/5/12/chartex" xmlns:cx7="http://schemas.microsoft.com/office/drawing/2016/5/13/chartex" xmlns:cx8="http://schemas.microsoft.com/office/drawing/2016/5/14/chartex" xmlns:mc="http://schemas.openxmlformats.org/markup-compatibility/2006" xmlns:aink="http://schemas.microsoft.com/office/drawing/2016/ink" xmlns:am3d="http://schemas.microsoft.com/office/drawing/2017/model3d" xmlns:o="urn:schemas-microsoft-com:office:office" xmlns:oel="http://schemas.microsoft.com/office/2019/extlst" xmlns:r="http://schemas.openxmlformats.org/officeDocument/2006/relationships" xmlns:m="http://schemas.openxmlformats.org/officeDocument/2006/math" xmlns:v="urn:schemas-microsoft-com:vml" xmlns:wp14="http://schemas.microsoft.com/office/word/2010/wordprocessingDrawing" xmlns:wp="http://schemas.openxmlformats.org/drawingml/2006/wordprocessingDrawing" xmlns:w10="urn:schemas-microsoft-com:office:word" xmlns:w="http://schemas.openxmlformats.org/wordprocessingml/2006/main" xmlns:w14="http://schemas.microsoft.com/office/word/2010/wordml" xmlns:w15="http://schemas.microsoft.com/office/word/2012/wordml" xmlns:w16cex="http://schemas.microsoft.com/office/word/2018/wordml/cex" xmlns:w16cid="http://schemas.microsoft.com/office/word/2016/wordml/cid" xmlns:w16="http://schemas.microsoft.com/office/word/2018/wordml" xmlns:w16sdtdh="http://schemas.microsoft.com/office/word/2020/wordml/sdtdatahash" xmlns:w16se="http://schemas.microsoft.com/office/word/2015/wordml/symex" xmlns:wpg="http://schemas.microsoft.com/office/word/2010/wordprocessingGroup" xmlns:wpi="http://schemas.microsoft.com/office/word/2010/wordprocessingInk" xmlns:wne="http://schemas.microsoft.com/office/word/2006/wordml" xmlns:wps="http://schemas.microsoft.com/office/word/2010/wordprocessingShape" mc:Ignorable="w14 w15 w16se w16cid w16 w16cex w16sdtdh wp14">
+<w:numbering xmlns:wpc="http://schemas.microsoft.com/office/word/2010/wordprocessingCanvas" xmlns:cx="http://schemas.microsoft.com/office/drawing/2014/chartex" xmlns:cx1="http://schemas.microsoft.com/office/drawing/2015/9/8/chartex" xmlns:cx2="http://schemas.microsoft.com/office/drawing/2015/10/21/chartex" xmlns:cx3="http://schemas.microsoft.com/office/drawing/2016/5/9/chartex" xmlns:cx4="http://schemas.microsoft.com/office/drawing/2016/5/10/chartex" xmlns:cx5="http://schemas.microsoft.com/office/drawing/2016/5/11/chartex" xmlns:cx6="http://schemas.microsoft.com/office/drawing/2016/5/12/chartex" xmlns:cx7="http://schemas.microsoft.com/office/drawing/2016/5/13/chartex" xmlns:cx8="http://schemas.microsoft.com/office/drawing/2016/5/14/chartex" xmlns:mc="http://schemas.openxmlformats.org/markup-compatibility/2006" xmlns:aink="http://schemas.microsoft.com/office/drawing/2016/ink" xmlns:am3d="http://schemas.microsoft.com/office/drawing/2017/model3d" xmlns:o="urn:schemas-microsoft-com:office:office" xmlns:r="http://schemas.openxmlformats.org/officeDocument/2006/relationships" xmlns:m="http://schemas.openxmlformats.org/officeDocument/2006/math" xmlns:v="urn:schemas-microsoft-com:vml" xmlns:wp14="http://schemas.microsoft.com/office/word/2010/wordprocessingDrawing" xmlns:wp="http://schemas.openxmlformats.org/drawingml/2006/wordprocessingDrawing" xmlns:w10="urn:schemas-microsoft-com:office:word" xmlns:w="http://schemas.openxmlformats.org/wordprocessingml/2006/main" xmlns:w14="http://schemas.microsoft.com/office/word/2010/wordml" xmlns:w15="http://schemas.microsoft.com/office/word/2012/wordml" xmlns:w16cid="http://schemas.microsoft.com/office/word/2016/wordml/cid" xmlns:w16se="http://schemas.microsoft.com/office/word/2015/wordml/symex" xmlns:wpg="http://schemas.microsoft.com/office/word/2010/wordprocessingGroup" xmlns:wpi="http://schemas.microsoft.com/office/word/2010/wordprocessingInk" xmlns:wne="http://schemas.microsoft.com/office/word/2006/wordml" xmlns:wps="http://schemas.microsoft.com/office/word/2010/wordprocessingShape" mc:Ignorable="w14 w15 w16se w16cid wp14">
   <w:abstractNum w:abstractNumId="0" w15:restartNumberingAfterBreak="0">
     <w:nsid w:val="34E875CC"/>
     <w:multiLevelType w:val="multilevel"/>
@@ -2978,26 +2951,26 @@
       </w:pPr>
     </w:lvl>
   </w:abstractNum>
-  <w:num w:numId="1" w16cid:durableId="2101366692">
+  <w:num w:numId="1">
     <w:abstractNumId w:val="1"/>
   </w:num>
-  <w:num w:numId="2" w16cid:durableId="1533959429">
+  <w:num w:numId="2">
     <w:abstractNumId w:val="0"/>
   </w:num>
-  <w:num w:numId="3" w16cid:durableId="76484976">
+  <w:num w:numId="3">
     <w:abstractNumId w:val="2"/>
   </w:num>
-  <w:num w:numId="4" w16cid:durableId="17902257">
+  <w:num w:numId="4">
     <w:abstractNumId w:val="4"/>
   </w:num>
-  <w:num w:numId="5" w16cid:durableId="1385986517">
+  <w:num w:numId="5">
     <w:abstractNumId w:val="3"/>
   </w:num>
 </w:numbering>
 </file>
 
 <file path=word/styles.xml><?xml version="1.0" encoding="utf-8"?>
-<w:styles xmlns:mc="http://schemas.openxmlformats.org/markup-compatibility/2006" xmlns:r="http://schemas.openxmlformats.org/officeDocument/2006/relationships" xmlns:w="http://schemas.openxmlformats.org/wordprocessingml/2006/main" xmlns:w14="http://schemas.microsoft.com/office/word/2010/wordml" xmlns:w15="http://schemas.microsoft.com/office/word/2012/wordml" xmlns:w16cex="http://schemas.microsoft.com/office/word/2018/wordml/cex" xmlns:w16cid="http://schemas.microsoft.com/office/word/2016/wordml/cid" xmlns:w16="http://schemas.microsoft.com/office/word/2018/wordml" xmlns:w16sdtdh="http://schemas.microsoft.com/office/word/2020/wordml/sdtdatahash" xmlns:w16se="http://schemas.microsoft.com/office/word/2015/wordml/symex" mc:Ignorable="w14 w15 w16se w16cid w16 w16cex w16sdtdh">
+<w:styles xmlns:mc="http://schemas.openxmlformats.org/markup-compatibility/2006" xmlns:r="http://schemas.openxmlformats.org/officeDocument/2006/relationships" xmlns:w="http://schemas.openxmlformats.org/wordprocessingml/2006/main" xmlns:w14="http://schemas.microsoft.com/office/word/2010/wordml" xmlns:w15="http://schemas.microsoft.com/office/word/2012/wordml" xmlns:w16cid="http://schemas.microsoft.com/office/word/2016/wordml/cid" xmlns:w16se="http://schemas.microsoft.com/office/word/2015/wordml/symex" mc:Ignorable="w14 w15 w16se w16cid">
   <w:docDefaults>
     <w:rPrDefault>
       <w:rPr>
@@ -3009,7 +2982,7 @@
     </w:rPrDefault>
     <w:pPrDefault/>
   </w:docDefaults>
-  <w:latentStyles w:defLockedState="0" w:defUIPriority="99" w:defSemiHidden="0" w:defUnhideWhenUsed="0" w:defQFormat="0" w:count="376">
+  <w:latentStyles w:defLockedState="0" w:defUIPriority="99" w:defSemiHidden="0" w:defUnhideWhenUsed="0" w:defQFormat="0" w:count="375">
     <w:lsdException w:name="Normal" w:uiPriority="0" w:qFormat="1"/>
     <w:lsdException w:name="heading 1" w:uiPriority="9" w:qFormat="1"/>
     <w:lsdException w:name="heading 2" w:semiHidden="1" w:uiPriority="9" w:unhideWhenUsed="1" w:qFormat="1"/>
@@ -3385,7 +3358,6 @@
     <w:lsdException w:name="Smart Hyperlink" w:semiHidden="1" w:unhideWhenUsed="1"/>
     <w:lsdException w:name="Hashtag" w:semiHidden="1" w:unhideWhenUsed="1"/>
     <w:lsdException w:name="Unresolved Mention" w:semiHidden="1" w:unhideWhenUsed="1"/>
-    <w:lsdException w:name="Smart Link" w:semiHidden="1" w:unhideWhenUsed="1"/>
   </w:latentStyles>
   <w:style w:type="paragraph" w:default="1" w:styleId="Normal">
     <w:name w:val="Normal"/>
@@ -3398,6 +3370,7 @@
   <w:style w:type="character" w:default="1" w:styleId="DefaultParagraphFont">
     <w:name w:val="Default Paragraph Font"/>
     <w:uiPriority w:val="1"/>
+    <w:semiHidden/>
     <w:unhideWhenUsed/>
   </w:style>
   <w:style w:type="table" w:default="1" w:styleId="TableNormal">

</xml_diff>

<commit_message>
bug fixes tut B+H+K
</commit_message>
<xml_diff>
--- a/CPCZurich2022_TutorialB_ActiveInferenceSPM_InstallationGuide.docx
+++ b/CPCZurich2022_TutorialB_ActiveInferenceSPM_InstallationGuide.docx
@@ -150,8 +150,6 @@
           <w:bCs/>
         </w:rPr>
       </w:pPr>
-      <w:bookmarkStart w:id="0" w:name="_GoBack"/>
-      <w:bookmarkEnd w:id="0"/>
     </w:p>
     <w:p>
       <w:pPr>
@@ -1454,6 +1452,15 @@
           <w:rFonts w:ascii="Helvetica Light" w:hAnsi="Helvetica Light"/>
         </w:rPr>
       </w:pPr>
+    </w:p>
+    <w:p>
+      <w:pPr>
+        <w:spacing w:line="360" w:lineRule="auto"/>
+        <w:jc w:val="both"/>
+        <w:rPr>
+          <w:rFonts w:ascii="Helvetica Light" w:hAnsi="Helvetica Light"/>
+        </w:rPr>
+      </w:pPr>
       <w:r>
         <w:rPr>
           <w:rFonts w:ascii="Helvetica Light" w:hAnsi="Helvetica Light"/>
@@ -1612,6 +1619,26 @@
           <w:rFonts w:ascii="Helvetica Light" w:hAnsi="Helvetica Light"/>
         </w:rPr>
       </w:pPr>
+    </w:p>
+    <w:p>
+      <w:pPr>
+        <w:spacing w:line="360" w:lineRule="auto"/>
+        <w:jc w:val="both"/>
+        <w:rPr>
+          <w:rFonts w:ascii="Helvetica Light" w:hAnsi="Helvetica Light"/>
+        </w:rPr>
+      </w:pPr>
+    </w:p>
+    <w:p>
+      <w:pPr>
+        <w:spacing w:line="360" w:lineRule="auto"/>
+        <w:jc w:val="both"/>
+        <w:rPr>
+          <w:rFonts w:ascii="Helvetica Light" w:hAnsi="Helvetica Light"/>
+        </w:rPr>
+      </w:pPr>
+      <w:bookmarkStart w:id="0" w:name="_GoBack"/>
+      <w:bookmarkEnd w:id="0"/>
     </w:p>
     <w:p>
       <w:pPr>
@@ -1746,6 +1773,7 @@
         <w:rPr>
           <w:rFonts w:ascii="Helvetica Light" w:hAnsi="Helvetica Light"/>
         </w:rPr>
+        <w:lastRenderedPageBreak/>
         <w:t xml:space="preserve">Please open a Terminal and navigate to the folder where you placed your </w:t>
       </w:r>
       <w:r>
@@ -1782,7 +1810,25 @@
         <w:rPr>
           <w:rFonts w:ascii="Helvetica Light" w:hAnsi="Helvetica Light"/>
         </w:rPr>
-        <w:t xml:space="preserve"> was placed in the </w:t>
+        <w:t xml:space="preserve"> was placed </w:t>
+      </w:r>
+      <w:r>
+        <w:rPr>
+          <w:rFonts w:ascii="Helvetica Light" w:hAnsi="Helvetica Light"/>
+        </w:rPr>
+        <w:t xml:space="preserve">in a folder named </w:t>
+      </w:r>
+      <w:r>
+        <w:rPr>
+          <w:rFonts w:ascii="Consolas" w:hAnsi="Consolas" w:cs="Consolas"/>
+        </w:rPr>
+        <w:t xml:space="preserve">cpc2020_dcm </w:t>
+      </w:r>
+      <w:r>
+        <w:rPr>
+          <w:rFonts w:ascii="Helvetica Light" w:hAnsi="Helvetica Light"/>
+        </w:rPr>
+        <w:t xml:space="preserve">in the </w:t>
       </w:r>
       <w:r>
         <w:rPr>
@@ -1969,7 +2015,7 @@
               </wp:anchor>
             </w:drawing>
           </mc:Choice>
-          <mc:Fallback xmlns:w16sdtdh="http://schemas.microsoft.com/office/word/2020/wordml/sdtdatahash" xmlns:w16="http://schemas.microsoft.com/office/word/2018/wordml" xmlns:w16cex="http://schemas.microsoft.com/office/word/2018/wordml/cex" xmlns:oel="http://schemas.microsoft.com/office/2019/extlst">
+          <mc:Fallback xmlns:oel="http://schemas.microsoft.com/office/2019/extlst" xmlns:w16cex="http://schemas.microsoft.com/office/word/2018/wordml/cex" xmlns:w16="http://schemas.microsoft.com/office/word/2018/wordml" xmlns:w16sdtdh="http://schemas.microsoft.com/office/word/2020/wordml/sdtdatahash">
             <w:pict>
               <v:group w14:anchorId="515D598A" id="Group 3" o:spid="_x0000_s1026" style="position:absolute;margin-left:0;margin-top:13.4pt;width:451pt;height:27.2pt;z-index:251659264" coordsize="57277,3457" o:gfxdata="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">
                 <v:group id="Group 23" o:spid="_x0000_s1027" style="position:absolute;width:57277;height:2019" coordsize="57277,2019" o:gfxdata="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">
@@ -2027,7 +2073,6 @@
         <w:rPr>
           <w:rFonts w:ascii="Helvetica Light" w:hAnsi="Helvetica Light"/>
         </w:rPr>
-        <w:lastRenderedPageBreak/>
         <w:t xml:space="preserve">Then type the following command: </w:t>
       </w:r>
     </w:p>
@@ -2338,7 +2383,7 @@
               </wp:anchor>
             </w:drawing>
           </mc:Choice>
-          <mc:Fallback xmlns:w16sdtdh="http://schemas.microsoft.com/office/word/2020/wordml/sdtdatahash" xmlns:w16="http://schemas.microsoft.com/office/word/2018/wordml" xmlns:w16cex="http://schemas.microsoft.com/office/word/2018/wordml/cex" xmlns:oel="http://schemas.microsoft.com/office/2019/extlst">
+          <mc:Fallback xmlns:oel="http://schemas.microsoft.com/office/2019/extlst" xmlns:w16cex="http://schemas.microsoft.com/office/word/2018/wordml/cex" xmlns:w16="http://schemas.microsoft.com/office/word/2018/wordml" xmlns:w16sdtdh="http://schemas.microsoft.com/office/word/2020/wordml/sdtdatahash">
             <w:pict>
               <v:group w14:anchorId="5F57C733" id="Group 8" o:spid="_x0000_s1026" style="position:absolute;margin-left:0;margin-top:12.3pt;width:451pt;height:37.55pt;z-index:251660288" coordsize="57277,4771" o:gfxdata="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">
                 <v:group id="Group 9" o:spid="_x0000_s1027" style="position:absolute;width:57277;height:2019" coordsize="57277,2019" o:gfxdata="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">

</xml_diff>